<commit_message>
Update foodtree & k-means scripts
</commit_message>
<xml_diff>
--- a/docs/Citation for preprint.docx
+++ b/docs/Citation for preprint.docx
@@ -1,13 +1,13 @@
 
 <file path=word/document.xml><?xml version="1.0" encoding="utf-8"?>
-<w:document xmlns:wpc="http://schemas.microsoft.com/office/word/2010/wordprocessingCanvas" xmlns:cx="http://schemas.microsoft.com/office/drawing/2014/chartex" xmlns:cx1="http://schemas.microsoft.com/office/drawing/2015/9/8/chartex" xmlns:cx2="http://schemas.microsoft.com/office/drawing/2015/10/21/chartex" xmlns:cx3="http://schemas.microsoft.com/office/drawing/2016/5/9/chartex" xmlns:cx4="http://schemas.microsoft.com/office/drawing/2016/5/10/chartex" xmlns:cx5="http://schemas.microsoft.com/office/drawing/2016/5/11/chartex" xmlns:cx6="http://schemas.microsoft.com/office/drawing/2016/5/12/chartex" xmlns:cx7="http://schemas.microsoft.com/office/drawing/2016/5/13/chartex" xmlns:cx8="http://schemas.microsoft.com/office/drawing/2016/5/14/chartex" xmlns:mc="http://schemas.openxmlformats.org/markup-compatibility/2006" xmlns:aink="http://schemas.microsoft.com/office/drawing/2016/ink" xmlns:am3d="http://schemas.microsoft.com/office/drawing/2017/model3d" xmlns:o="urn:schemas-microsoft-com:office:office" xmlns:oel="http://schemas.microsoft.com/office/2019/extlst" xmlns:r="http://schemas.openxmlformats.org/officeDocument/2006/relationships" xmlns:m="http://schemas.openxmlformats.org/officeDocument/2006/math" xmlns:v="urn:schemas-microsoft-com:vml" xmlns:wp14="http://schemas.microsoft.com/office/word/2010/wordprocessingDrawing" xmlns:wp="http://schemas.openxmlformats.org/drawingml/2006/wordprocessingDrawing" xmlns:w10="urn:schemas-microsoft-com:office:word" xmlns:w="http://schemas.openxmlformats.org/wordprocessingml/2006/main" xmlns:w14="http://schemas.microsoft.com/office/word/2010/wordml" xmlns:w15="http://schemas.microsoft.com/office/word/2012/wordml" xmlns:w16cex="http://schemas.microsoft.com/office/word/2018/wordml/cex" xmlns:w16cid="http://schemas.microsoft.com/office/word/2016/wordml/cid" xmlns:w16="http://schemas.microsoft.com/office/word/2018/wordml" xmlns:w16du="http://schemas.microsoft.com/office/word/2023/wordml/word16du" xmlns:w16sdtdh="http://schemas.microsoft.com/office/word/2020/wordml/sdtdatahash" xmlns:w16se="http://schemas.microsoft.com/office/word/2015/wordml/symex" xmlns:wpg="http://schemas.microsoft.com/office/word/2010/wordprocessingGroup" xmlns:wpi="http://schemas.microsoft.com/office/word/2010/wordprocessingInk" xmlns:wne="http://schemas.microsoft.com/office/word/2006/wordml" xmlns:wps="http://schemas.microsoft.com/office/word/2010/wordprocessingShape" mc:Ignorable="w14 w15 w16se w16cid w16 w16cex w16sdtdh wp14">
+<w:document xmlns:wpc="http://schemas.microsoft.com/office/word/2010/wordprocessingCanvas" xmlns:cx="http://schemas.microsoft.com/office/drawing/2014/chartex" xmlns:cx1="http://schemas.microsoft.com/office/drawing/2015/9/8/chartex" xmlns:cx2="http://schemas.microsoft.com/office/drawing/2015/10/21/chartex" xmlns:cx3="http://schemas.microsoft.com/office/drawing/2016/5/9/chartex" xmlns:cx4="http://schemas.microsoft.com/office/drawing/2016/5/10/chartex" xmlns:cx5="http://schemas.microsoft.com/office/drawing/2016/5/11/chartex" xmlns:cx6="http://schemas.microsoft.com/office/drawing/2016/5/12/chartex" xmlns:cx7="http://schemas.microsoft.com/office/drawing/2016/5/13/chartex" xmlns:cx8="http://schemas.microsoft.com/office/drawing/2016/5/14/chartex" xmlns:mc="http://schemas.openxmlformats.org/markup-compatibility/2006" xmlns:aink="http://schemas.microsoft.com/office/drawing/2016/ink" xmlns:am3d="http://schemas.microsoft.com/office/drawing/2017/model3d" xmlns:o="urn:schemas-microsoft-com:office:office" xmlns:oel="http://schemas.microsoft.com/office/2019/extlst" xmlns:r="http://schemas.openxmlformats.org/officeDocument/2006/relationships" xmlns:m="http://schemas.openxmlformats.org/officeDocument/2006/math" xmlns:v="urn:schemas-microsoft-com:vml" xmlns:wp14="http://schemas.microsoft.com/office/word/2010/wordprocessingDrawing" xmlns:wp="http://schemas.openxmlformats.org/drawingml/2006/wordprocessingDrawing" xmlns:w10="urn:schemas-microsoft-com:office:word" xmlns:w="http://schemas.openxmlformats.org/wordprocessingml/2006/main" xmlns:w14="http://schemas.microsoft.com/office/word/2010/wordml" xmlns:w15="http://schemas.microsoft.com/office/word/2012/wordml" xmlns:w16cex="http://schemas.microsoft.com/office/word/2018/wordml/cex" xmlns:w16cid="http://schemas.microsoft.com/office/word/2016/wordml/cid" xmlns:w16="http://schemas.microsoft.com/office/word/2018/wordml" xmlns:w16sdtdh="http://schemas.microsoft.com/office/word/2020/wordml/sdtdatahash" xmlns:w16se="http://schemas.microsoft.com/office/word/2015/wordml/symex" xmlns:wpg="http://schemas.microsoft.com/office/word/2010/wordprocessingGroup" xmlns:wpi="http://schemas.microsoft.com/office/word/2010/wordprocessingInk" xmlns:wne="http://schemas.microsoft.com/office/word/2006/wordml" xmlns:wps="http://schemas.microsoft.com/office/word/2010/wordprocessingShape" mc:Ignorable="w14 w15 w16se w16cid w16 w16cex w16sdtdh wp14">
   <w:body>
     <w:p>
       <w:r>
         <w:fldChar w:fldCharType="begin" w:fldLock="1"/>
       </w:r>
       <w:r>
-        <w:instrText>ADDIN CSL_CITATION {"citationItems":[{"id":"ITEM-1","itemData":{"author":[{"dropping-particle":"","family":"R Core Team","given":"","non-dropping-particle":"","parse-names":false,"suffix":""}],"id":"ITEM-1","issued":{"date-parts":[["2017"]]},"publisher":"R Foundation for Statistical Computing","publisher-place":"Vienna, Austria","title":"R: A language and environment for statistical computing.","type":"article"},"uris":["http://www.mendeley.com/documents/?uuid=c1f4dc25-3bd4-4f3d-b798-1fb8e60488a0"]}],"mendeley":{"formattedCitation":"(R Core Team, 2017)","plainTextFormattedCitation":"(R Core Team, 2017)","previouslyFormattedCitation":"(R Core Team, 2017)"},"properties":{"noteIndex":0},"schema":"https://github.com/citation-style-language/schema/raw/master/csl-citation.json"}</w:instrText>
+        <w:instrText>ADDIN CSL_CITATION {"citationItems":[{"id":"ITEM-1","itemData":{"author":[{"dropping-particle":"","family":"R Core Team","given":"","non-dropping-particle":"","parse-names":false,"suffix":""}],"id":"ITEM-1","issued":{"date-parts":[["2017"]]},"publisher":"R Foundation for Statistical Computing","publisher-place":"Vienna, Austria","title":"R: A language and environment for statistical computing.","type":"article"},"uris":["http://www.mendeley.com/documents/?uuid=c1f4dc25-3bd4-4f3d-b798-1fb8e60488a0"]}],"mendeley":{"formattedCitation":"&lt;sup&gt;1&lt;/sup&gt;","plainTextFormattedCitation":"1","previouslyFormattedCitation":"&lt;sup&gt;1&lt;/sup&gt;"},"properties":{"noteIndex":0},"schema":"https://github.com/citation-style-language/schema/raw/master/csl-citation.json"}</w:instrText>
       </w:r>
       <w:r>
         <w:fldChar w:fldCharType="separate"/>
@@ -15,8 +15,9 @@
       <w:r>
         <w:rPr>
           <w:noProof/>
-        </w:rPr>
-        <w:t>(R Core Team, 2017)</w:t>
+          <w:vertAlign w:val="superscript"/>
+        </w:rPr>
+        <w:t>1</w:t>
       </w:r>
       <w:r>
         <w:fldChar w:fldCharType="end"/>
@@ -24,13 +25,11 @@
       <w:r>
         <w:t xml:space="preserve"> </w:t>
       </w:r>
-    </w:p>
-    <w:p>
       <w:r>
         <w:fldChar w:fldCharType="begin" w:fldLock="1"/>
       </w:r>
       <w:r>
-        <w:instrText>ADDIN CSL_CITATION {"citationItems":[{"id":"ITEM-1","itemData":{"URL":"https://epi.grants.cancer.gov/asa24","accessed":{"date-parts":[["2021","9","30"]]},"author":[{"dropping-particle":"","family":"National Cancer Institute","given":"","non-dropping-particle":"","parse-names":false,"suffix":""}],"id":"ITEM-1","issued":{"date-parts":[["0"]]},"title":"Automated Self-Administered 24-hour (ASA24) Dietary Assessment Tool","type":"webpage"},"uris":["http://www.mendeley.com/documents/?uuid=e987f9c6-e708-47d8-a54b-990b933cde1b"]}],"mendeley":{"formattedCitation":"(National Cancer Institute, n.d.)","plainTextFormattedCitation":"(National Cancer Institute, n.d.)","previouslyFormattedCitation":"(National Cancer Institute, n.d.)"},"properties":{"noteIndex":0},"schema":"https://github.com/citation-style-language/schema/raw/master/csl-citation.json"}</w:instrText>
+        <w:instrText>ADDIN CSL_CITATION {"citationItems":[{"id":"ITEM-1","itemData":{"URL":"https://epi.grants.cancer.gov/asa24","accessed":{"date-parts":[["2021","9","30"]]},"author":[{"dropping-particle":"","family":"National Cancer Institute","given":"","non-dropping-particle":"","parse-names":false,"suffix":""}],"id":"ITEM-1","issued":{"date-parts":[["0"]]},"title":"Automated Self-Administered 24-hour (ASA24) Dietary Assessment Tool","type":"webpage"},"uris":["http://www.mendeley.com/documents/?uuid=e987f9c6-e708-47d8-a54b-990b933cde1b"]}],"mendeley":{"formattedCitation":"&lt;sup&gt;2&lt;/sup&gt;","plainTextFormattedCitation":"2","previouslyFormattedCitation":"&lt;sup&gt;2&lt;/sup&gt;"},"properties":{"noteIndex":0},"schema":"https://github.com/citation-style-language/schema/raw/master/csl-citation.json"}</w:instrText>
       </w:r>
       <w:r>
         <w:fldChar w:fldCharType="separate"/>
@@ -38,19 +37,21 @@
       <w:r>
         <w:rPr>
           <w:noProof/>
-        </w:rPr>
-        <w:t>(National Cancer Institute, n.d.)</w:t>
+          <w:vertAlign w:val="superscript"/>
+        </w:rPr>
+        <w:t>2</w:t>
       </w:r>
       <w:r>
         <w:fldChar w:fldCharType="end"/>
       </w:r>
-    </w:p>
-    <w:p>
+      <w:r>
+        <w:t>\</w:t>
+      </w:r>
       <w:r>
         <w:fldChar w:fldCharType="begin" w:fldLock="1"/>
       </w:r>
       <w:r>
-        <w:instrText>ADDIN CSL_CITATION {"citationItems":[{"id":"ITEM-1","itemData":{"URL":"https://epi.grants.cancer.gov/asa24/resources/asa24-data-cleaning-2020.pdf","accessed":{"date-parts":[["2022","4","5"]]},"author":[{"dropping-particle":"","family":"CDC National Center for Health Statistics","given":"","non-dropping-particle":"","parse-names":false,"suffix":""}],"container-title":"General Guidelines for Reviewing &amp; Cleaning Data","id":"ITEM-1","issued":{"date-parts":[["2020"]]},"page":"1-6","title":"Reviewing &amp; cleaning ASA24 data","type":"webpage"},"uris":["http://www.mendeley.com/documents/?uuid=daf2f94d-b6cf-4b58-8ebf-5fb791d7f4ba"]}],"mendeley":{"formattedCitation":"(CDC National Center for Health Statistics, 2020)","plainTextFormattedCitation":"(CDC National Center for Health Statistics, 2020)","previouslyFormattedCitation":"(CDC National Center for Health Statistics, 2020)"},"properties":{"noteIndex":0},"schema":"https://github.com/citation-style-language/schema/raw/master/csl-citation.json"}</w:instrText>
+        <w:instrText>ADDIN CSL_CITATION {"citationItems":[{"id":"ITEM-1","itemData":{"URL":"https://www.cdc.gov/nchs/nhanes/index.htm","accessed":{"date-parts":[["2023","1","14"]]},"author":[{"dropping-particle":"","family":"CDC National Center for Health Statistics","given":"","non-dropping-particle":"","parse-names":false,"suffix":""}],"id":"ITEM-1","issued":{"date-parts":[["0"]]},"title":"National Health and Nutrition Examination Survey","type":"webpage"},"uris":["http://www.mendeley.com/documents/?uuid=ce9005e2-5fae-44d4-b8f9-f92d8212b62f"]}],"mendeley":{"formattedCitation":"&lt;sup&gt;3&lt;/sup&gt;","plainTextFormattedCitation":"3","previouslyFormattedCitation":"&lt;sup&gt;3&lt;/sup&gt;"},"properties":{"noteIndex":0},"schema":"https://github.com/citation-style-language/schema/raw/master/csl-citation.json"}</w:instrText>
       </w:r>
       <w:r>
         <w:fldChar w:fldCharType="separate"/>
@@ -58,24 +59,21 @@
       <w:r>
         <w:rPr>
           <w:noProof/>
-        </w:rPr>
-        <w:t>(CDC National Center for Health Statistics, 2020)</w:t>
+          <w:vertAlign w:val="superscript"/>
+        </w:rPr>
+        <w:t>3</w:t>
       </w:r>
       <w:r>
         <w:fldChar w:fldCharType="end"/>
       </w:r>
-    </w:p>
-    <w:p>
-      <w:pPr>
-        <w:rPr>
-          <w:noProof/>
-        </w:rPr>
-      </w:pPr>
+      <w:r>
+        <w:t xml:space="preserve"> </w:t>
+      </w:r>
       <w:r>
         <w:fldChar w:fldCharType="begin" w:fldLock="1"/>
       </w:r>
       <w:r>
-        <w:instrText>ADDIN CSL_CITATION {"citationItems":[{"id":"ITEM-1","itemData":{"ISBN":"978-3-319-24277-4","author":[{"dropping-particle":"","family":"Wickham","given":"Hadley","non-dropping-particle":"","parse-names":false,"suffix":""}],"id":"ITEM-1","issued":{"date-parts":[["2016"]]},"publisher":"Springer-Verlag New York","title":"ggplot2: Elegant Graphics for Data Analysis","type":"book"},"uris":["http://www.mendeley.com/documents/?uuid=ff2efb27-b4ef-4b91-b23d-8e2e26b5635a"]},{"id":"ITEM-2","itemData":{"author":[{"dropping-particle":"","family":"Kassambara","given":"Alboukadel","non-dropping-particle":"","parse-names":false,"suffix":""},{"dropping-particle":"","family":"Mundt","given":"Fabian","non-dropping-particle":"","parse-names":false,"suffix":""}],"id":"ITEM-2","issued":{"date-parts":[["2020"]]},"note":"R package version 1.0.7","title":"factoextra: Extract and Visualize the Results of Multivariate Data Analyses","type":"article"},"uris":["http://www.mendeley.com/documents/?uuid=234bd172-20a5-47f0-bd53-1cb359559efc"]}],"mendeley":{"formattedCitation":"(Kassambara &amp; Mundt, 2020; Wickham, 2016)","manualFormatting":"(Kassambara &amp; Mundt, 2020; \r5 Wickham, 2016)","plainTextFormattedCitation":"(Kassambara &amp; Mundt, 2020; Wickham, 2016)","previouslyFormattedCitation":"(Kassambara &amp; Mundt, 2020; Wickham, 2016)"},"properties":{"noteIndex":0},"schema":"https://github.com/citation-style-language/schema/raw/master/csl-citation.json"}</w:instrText>
+        <w:instrText>ADDIN CSL_CITATION {"citationItems":[{"id":"ITEM-1","itemData":{"URL":"https://epi.grants.cancer.gov/asa24/resources/asa24-data-cleaning-2020.pdf","accessed":{"date-parts":[["2022","4","5"]]},"author":[{"dropping-particle":"","family":"CDC National Center for Health Statistics","given":"","non-dropping-particle":"","parse-names":false,"suffix":""}],"container-title":"General Guidelines for Reviewing &amp; Cleaning Data","id":"ITEM-1","issued":{"date-parts":[["2020"]]},"page":"1-6","title":"Reviewing &amp; cleaning ASA24 data","type":"webpage"},"uris":["http://www.mendeley.com/documents/?uuid=daf2f94d-b6cf-4b58-8ebf-5fb791d7f4ba"]}],"mendeley":{"formattedCitation":"&lt;sup&gt;4&lt;/sup&gt;","plainTextFormattedCitation":"4","previouslyFormattedCitation":"&lt;sup&gt;4&lt;/sup&gt;"},"properties":{"noteIndex":0},"schema":"https://github.com/citation-style-language/schema/raw/master/csl-citation.json"}</w:instrText>
       </w:r>
       <w:r>
         <w:fldChar w:fldCharType="separate"/>
@@ -83,33 +81,18 @@
       <w:r>
         <w:rPr>
           <w:noProof/>
-        </w:rPr>
-        <w:t xml:space="preserve">(Kassambara &amp; Mundt, 2020; </w:t>
-      </w:r>
-    </w:p>
-    <w:p>
-      <w:r>
-        <w:rPr>
-          <w:noProof/>
-        </w:rPr>
-        <w:t xml:space="preserve">5 </w:t>
-      </w:r>
-      <w:r>
-        <w:rPr>
-          <w:noProof/>
-        </w:rPr>
-        <w:t>Wickham, 2016)</w:t>
+          <w:vertAlign w:val="superscript"/>
+        </w:rPr>
+        <w:t>4</w:t>
       </w:r>
       <w:r>
         <w:fldChar w:fldCharType="end"/>
       </w:r>
-    </w:p>
-    <w:p>
       <w:r>
         <w:fldChar w:fldCharType="begin" w:fldLock="1"/>
       </w:r>
       <w:r>
-        <w:instrText>ADDIN CSL_CITATION {"citationItems":[{"id":"ITEM-1","itemData":{"URL":"https://www.ars.usda.gov/northeast-area/beltsville-md-bhnrc/beltsville-human-nutrition-research-center/food-surveys-research-group/docs/fndds-download-databases/#","accessed":{"date-parts":[["2022","6","8"]]},"author":[{"dropping-particle":"","family":"USDA-ARS","given":"","non-dropping-particle":"","parse-names":false,"suffix":""}],"container-title":"FNDDS Documentation and Databases","id":"ITEM-1","issued":{"date-parts":[["0"]]},"title":"Food and Nutrient Database for Dietary Studies (FNDDS)","type":"webpage"},"uris":["http://www.mendeley.com/documents/?uuid=483f64e6-bab0-4efd-b084-b2f38d23a6c6"]}],"mendeley":{"formattedCitation":"(USDA-ARS, n.d.)","plainTextFormattedCitation":"(USDA-ARS, n.d.)","previouslyFormattedCitation":"(USDA-ARS, n.d.)"},"properties":{"noteIndex":0},"schema":"https://github.com/citation-style-language/schema/raw/master/csl-citation.json"}</w:instrText>
+        <w:instrText>ADDIN CSL_CITATION {"citationItems":[{"id":"ITEM-1","itemData":{"ISBN":"978-3-319-24277-4","author":[{"dropping-particle":"","family":"Wickham","given":"Hadley","non-dropping-particle":"","parse-names":false,"suffix":""}],"id":"ITEM-1","issued":{"date-parts":[["2016"]]},"publisher":"Springer-Verlag New York","title":"ggplot2: Elegant Graphics for Data Analysis","type":"book"},"uris":["http://www.mendeley.com/documents/?uuid=ff2efb27-b4ef-4b91-b23d-8e2e26b5635a"]},{"id":"ITEM-2","itemData":{"author":[{"dropping-particle":"","family":"Kassambara","given":"Alboukadel","non-dropping-particle":"","parse-names":false,"suffix":""},{"dropping-particle":"","family":"Mundt","given":"Fabian","non-dropping-particle":"","parse-names":false,"suffix":""}],"id":"ITEM-2","issued":{"date-parts":[["2020"]]},"note":"R package version 1.0.7","title":"factoextra: Extract and Visualize the Results of Multivariate Data Analyses","type":"article"},"uris":["http://www.mendeley.com/documents/?uuid=234bd172-20a5-47f0-bd53-1cb359559efc"]}],"mendeley":{"formattedCitation":"&lt;sup&gt;5,6&lt;/sup&gt;","plainTextFormattedCitation":"5,6","previouslyFormattedCitation":"&lt;sup&gt;5,6&lt;/sup&gt;"},"properties":{"noteIndex":0},"schema":"https://github.com/citation-style-language/schema/raw/master/csl-citation.json"}</w:instrText>
       </w:r>
       <w:r>
         <w:fldChar w:fldCharType="separate"/>
@@ -117,19 +100,18 @@
       <w:r>
         <w:rPr>
           <w:noProof/>
-        </w:rPr>
-        <w:t>(USDA-ARS, n.d.)</w:t>
+          <w:vertAlign w:val="superscript"/>
+        </w:rPr>
+        <w:t>5,6</w:t>
       </w:r>
       <w:r>
         <w:fldChar w:fldCharType="end"/>
       </w:r>
-    </w:p>
-    <w:p>
       <w:r>
         <w:fldChar w:fldCharType="begin" w:fldLock="1"/>
       </w:r>
       <w:r>
-        <w:instrText>ADDIN CSL_CITATION {"citationItems":[{"id":"ITEM-1","itemData":{"DOI":"10.1016/j.chom.2019.05.005","ISSN":"19313128","author":[{"dropping-particle":"","family":"Johnson","given":"Abigail J.","non-dropping-particle":"","parse-names":false,"suffix":""},{"dropping-particle":"","family":"Vangay","given":"Pajau","non-dropping-particle":"","parse-names":false,"suffix":""},{"dropping-particle":"","family":"Al-Ghalith","given":"Gabriel A.","non-dropping-particle":"","parse-names":false,"suffix":""},{"dropping-particle":"","family":"Hillmann","given":"Benjamin M.","non-dropping-particle":"","parse-names":false,"suffix":""},{"dropping-particle":"","family":"Ward","given":"Tonya L.","non-dropping-particle":"","parse-names":false,"suffix":""},{"dropping-particle":"","family":"Shields-Cutler","given":"Robin R.","non-dropping-particle":"","parse-names":false,"suffix":""},{"dropping-particle":"","family":"Kim","given":"Austin D.","non-dropping-particle":"","parse-names":false,"suffix":""},{"dropping-particle":"","family":"Shmagel","given":"Anna Konstantinovna","non-dropping-particle":"","parse-names":false,"suffix":""},{"dropping-particle":"","family":"Syed","given":"Arzang N.","non-dropping-particle":"","parse-names":false,"suffix":""},{"dropping-particle":"","family":"Walter","given":"Jens","non-dropping-particle":"","parse-names":false,"suffix":""},{"dropping-particle":"","family":"Menon","given":"Ravi","non-dropping-particle":"","parse-names":false,"suffix":""},{"dropping-particle":"","family":"Koecher","given":"Katie","non-dropping-particle":"","parse-names":false,"suffix":""},{"dropping-particle":"","family":"Knights","given":"Dan","non-dropping-particle":"","parse-names":false,"suffix":""}],"container-title":"Cell Host &amp; Microbe","id":"ITEM-1","issue":"6","issued":{"date-parts":[["2019","6"]]},"page":"789-802.e5","title":"Daily sampling reveals personalized diet-microbiome associations in humans","type":"article-journal","volume":"25"},"uris":["http://www.mendeley.com/documents/?uuid=23a1deb9-66f0-46ea-8b50-f1c96df982e2"]}],"mendeley":{"formattedCitation":"(Johnson et al., 2019)","plainTextFormattedCitation":"(Johnson et al., 2019)","previouslyFormattedCitation":"(Johnson et al., 2019)"},"properties":{"noteIndex":0},"schema":"https://github.com/citation-style-language/schema/raw/master/csl-citation.json"}</w:instrText>
+        <w:instrText>ADDIN CSL_CITATION {"citationItems":[{"id":"ITEM-1","itemData":{"URL":"https://www.ars.usda.gov/northeast-area/beltsville-md-bhnrc/beltsville-human-nutrition-research-center/food-surveys-research-group/docs/fndds-download-databases/#","accessed":{"date-parts":[["2022","6","8"]]},"author":[{"dropping-particle":"","family":"USDA-ARS","given":"","non-dropping-particle":"","parse-names":false,"suffix":""}],"container-title":"FNDDS Documentation and Databases","id":"ITEM-1","issued":{"date-parts":[["0"]]},"title":"Food and Nutrient Database for Dietary Studies (FNDDS)","type":"webpage"},"uris":["http://www.mendeley.com/documents/?uuid=483f64e6-bab0-4efd-b084-b2f38d23a6c6"]}],"mendeley":{"formattedCitation":"&lt;sup&gt;7&lt;/sup&gt;","plainTextFormattedCitation":"7","previouslyFormattedCitation":"&lt;sup&gt;7&lt;/sup&gt;"},"properties":{"noteIndex":0},"schema":"https://github.com/citation-style-language/schema/raw/master/csl-citation.json"}</w:instrText>
       </w:r>
       <w:r>
         <w:fldChar w:fldCharType="separate"/>
@@ -137,18 +119,36 @@
       <w:r>
         <w:rPr>
           <w:noProof/>
-        </w:rPr>
-        <w:t>(Johnson et al., 2019)</w:t>
+          <w:vertAlign w:val="superscript"/>
+        </w:rPr>
+        <w:t>7</w:t>
       </w:r>
       <w:r>
         <w:fldChar w:fldCharType="end"/>
       </w:r>
-    </w:p>
-    <w:p>
       <w:r>
         <w:fldChar w:fldCharType="begin" w:fldLock="1"/>
       </w:r>
       <w:r>
+        <w:instrText>ADDIN CSL_CITATION {"citationItems":[{"id":"ITEM-1","itemData":{"DOI":"10.1016/j.chom.2019.05.005","ISSN":"19313128","author":[{"dropping-particle":"","family":"Johnson","given":"Abigail J.","non-dropping-particle":"","parse-names":false,"suffix":""},{"dropping-particle":"","family":"Vangay","given":"Pajau","non-dropping-particle":"","parse-names":false,"suffix":""},{"dropping-particle":"","family":"Al-Ghalith","given":"Gabriel A.","non-dropping-particle":"","parse-names":false,"suffix":""},{"dropping-particle":"","family":"Hillmann","given":"Benjamin M.","non-dropping-particle":"","parse-names":false,"suffix":""},{"dropping-particle":"","family":"Ward","given":"Tonya L.","non-dropping-particle":"","parse-names":false,"suffix":""},{"dropping-particle":"","family":"Shields-Cutler","given":"Robin R.","non-dropping-particle":"","parse-names":false,"suffix":""},{"dropping-particle":"","family":"Kim","given":"Austin D.","non-dropping-particle":"","parse-names":false,"suffix":""},{"dropping-particle":"","family":"Shmagel","given":"Anna Konstantinovna","non-dropping-particle":"","parse-names":false,"suffix":""},{"dropping-particle":"","family":"Syed","given":"Arzang N.","non-dropping-particle":"","parse-names":false,"suffix":""},{"dropping-particle":"","family":"Walter","given":"Jens","non-dropping-particle":"","parse-names":false,"suffix":""},{"dropping-particle":"","family":"Menon","given":"Ravi","non-dropping-particle":"","parse-names":false,"suffix":""},{"dropping-particle":"","family":"Koecher","given":"Katie","non-dropping-particle":"","parse-names":false,"suffix":""},{"dropping-particle":"","family":"Knights","given":"Dan","non-dropping-particle":"","parse-names":false,"suffix":""}],"container-title":"Cell Host &amp; Microbe","id":"ITEM-1","issue":"6","issued":{"date-parts":[["2019","6"]]},"page":"789-802.e5","title":"Daily sampling reveals personalized diet-microbiome associations in humans","type":"article-journal","volume":"25"},"uris":["http://www.mendeley.com/documents/?uuid=23a1deb9-66f0-46ea-8b50-f1c96df982e2"]}],"mendeley":{"formattedCitation":"&lt;sup&gt;8&lt;/sup&gt;","plainTextFormattedCitation":"8","previouslyFormattedCitation":"&lt;sup&gt;8&lt;/sup&gt;"},"properties":{"noteIndex":0},"schema":"https://github.com/citation-style-language/schema/raw/master/csl-citation.json"}</w:instrText>
+      </w:r>
+      <w:r>
+        <w:fldChar w:fldCharType="separate"/>
+      </w:r>
+      <w:r>
+        <w:rPr>
+          <w:noProof/>
+          <w:vertAlign w:val="superscript"/>
+        </w:rPr>
+        <w:t>8</w:t>
+      </w:r>
+      <w:r>
+        <w:fldChar w:fldCharType="end"/>
+      </w:r>
+      <w:r>
+        <w:fldChar w:fldCharType="begin" w:fldLock="1"/>
+      </w:r>
+      <w:r>
         <w:instrText>ADDIN CSL_CITATION {"citationItems":[{"id":"ITEM-1","itemData":{"DOI":"10.1111/2041-210X.12628","ISSN":"2041-210X","author":[{"dropping-particle":"","family":"Yu","given":"Guangchuang","non-dropping-particle":"","parse-names":false,"suffix":""},{"dropping-particle":"","family":"Smith","given":"David K.","non-dropping-particle":"","parse-names":false,"suffix":""},{"dropping-particle":"","family":"Zhu","given":"Huachen","non-dropping-particle":"","parse-names":false,"suffix":""},{"dropping-particle":"","fam</w:instrText>
       </w:r>
       <w:r>
@@ -170,7 +170,7 @@
         <w:instrText>Yuk","non-dropping-particle":"","parse-names":false,"suffix":""}],"container-title":"Methods in Ecology and Evo</w:instrText>
       </w:r>
       <w:r>
-        <w:instrText>lution","editor":[{"dropping-particle":"","family":"McInerny","given":"Greg","non-dropping-particle":"","parse-names":false,"suffix":""}],"id":"ITEM-1","issue":"1","issued":{"date-parts":[["2017","1","22"]]},"page":"28-36","title":"ggtree: An R package for visualization and annotation of phylogenetic trees with their covariates and other associated data","type":"article-journal","volume":"8"},"uris":["http://www.mendeley.com/documents/?uuid=17b27a0a-dd4e-466d-ad7c-aa5872461ff0"]}],"mendeley":{"formattedCitation":"(Yu et al., 2017)","plainTextFormattedCitation":"(Yu et al., 2017)","previouslyFormattedCitation":"(Yu et al., 2017)"},"properties":{"noteIndex":0},"schema":"https://github.com/citation-style-language/schema/raw/master/csl-citation.json"}</w:instrText>
+        <w:instrText>lution","editor":[{"dropping-particle":"","family":"McInerny","given":"Greg","non-dropping-particle":"","parse-names":false,"suffix":""}],"id":"ITEM-1","issue":"1","issued":{"date-parts":[["2017","1","22"]]},"page":"28-36","title":"ggtree: An R package for visualization and annotation of phylogenetic trees with their covariates and other associated data","type":"article-journal","volume":"8"},"uris":["http://www.mendeley.com/documents/?uuid=17b27a0a-dd4e-466d-ad7c-aa5872461ff0"]}],"mendeley":{"formattedCitation":"&lt;sup&gt;9&lt;/sup&gt;","plainTextFormattedCitation":"9","previouslyFormattedCitation":"&lt;sup&gt;9&lt;/sup&gt;"},"properties":{"noteIndex":0},"schema":"https://github.com/citation-style-language/schema/raw/master/csl-citation.json"}</w:instrText>
       </w:r>
       <w:r>
         <w:fldChar w:fldCharType="separate"/>
@@ -178,22 +178,18 @@
       <w:r>
         <w:rPr>
           <w:noProof/>
-        </w:rPr>
-        <w:t>(Yu et al., 2017)</w:t>
+          <w:vertAlign w:val="superscript"/>
+        </w:rPr>
+        <w:t>9</w:t>
       </w:r>
       <w:r>
         <w:fldChar w:fldCharType="end"/>
       </w:r>
-    </w:p>
-    <w:p>
-      <w:r>
-        <w:t xml:space="preserve">10 </w:t>
-      </w:r>
       <w:r>
         <w:fldChar w:fldCharType="begin" w:fldLock="1"/>
       </w:r>
       <w:r>
-        <w:instrText>ADDIN CSL_CITATION {"citationItems":[{"id":"ITEM-1","itemData":{"DOI":"10.1371/journal.pone.0061217","ISSN":"1932-6203","author":[{"dropping-particle":"","family":"McMurdie","given":"Paul J.","non-dropping-particle":"","parse-names":false,"suffix":""},{"dropping-particle":"","family":"Holmes","given":"Susan","non-dropping-particle":"","parse-names":false,"suffix":""}],"container-title":"PLoS ONE","editor":[{"dropping-particle":"","family":"Watson","given":"Michael","non-dropping-particle":"","parse-names":false,"suffix":""}],"id":"ITEM-1","issue":"4","issued":{"date-parts":[["2013","4","22"]]},"page":"e61217","title":"phyloseq: an R package for reproducible interactive analysis and graphics of microbiome census data","type":"article-journal","volume":"8"},"uris":["http://www.mendeley.com/documents/?uuid=3b11d393-8db7-4dde-a8fc-40170238663c"]}],"mendeley":{"formattedCitation":"(McMurdie &amp; Holmes, 2013)","plainTextFormattedCitation":"(McMurdie &amp; Holmes, 2013)","previouslyFormattedCitation":"(McMurdie &amp; Holmes, 2013)"},"properties":{"noteIndex":0},"schema":"https://github.com/citation-style-language/schema/raw/master/csl-citation.json"}</w:instrText>
+        <w:instrText>ADDIN CSL_CITATION {"citationItems":[{"id":"ITEM-1","itemData":{"DOI":"10.1371/journal.pone.0061217","ISSN":"1932-6203","author":[{"dropping-particle":"","family":"McMurdie","given":"Paul J.","non-dropping-particle":"","parse-names":false,"suffix":""},{"dropping-particle":"","family":"Holmes","given":"Susan","non-dropping-particle":"","parse-names":false,"suffix":""}],"container-title":"PLoS ONE","editor":[{"dropping-particle":"","family":"Watson","given":"Michael","non-dropping-particle":"","parse-names":false,"suffix":""}],"id":"ITEM-1","issue":"4","issued":{"date-parts":[["2013","4","22"]]},"page":"e61217","title":"phyloseq: an R package for reproducible interactive analysis and graphics of microbiome census data","type":"article-journal","volume":"8"},"uris":["http://www.mendeley.com/documents/?uuid=3b11d393-8db7-4dde-a8fc-40170238663c"]}],"mendeley":{"formattedCitation":"&lt;sup&gt;10&lt;/sup&gt;","plainTextFormattedCitation":"10","previouslyFormattedCitation":"&lt;sup&gt;10&lt;/sup&gt;"},"properties":{"noteIndex":0},"schema":"https://github.com/citation-style-language/schema/raw/master/csl-citation.json"}</w:instrText>
       </w:r>
       <w:r>
         <w:fldChar w:fldCharType="separate"/>
@@ -201,19 +197,18 @@
       <w:r>
         <w:rPr>
           <w:noProof/>
-        </w:rPr>
-        <w:t>(McMurdie &amp; Holmes, 2013)</w:t>
+          <w:vertAlign w:val="superscript"/>
+        </w:rPr>
+        <w:t>10</w:t>
       </w:r>
       <w:r>
         <w:fldChar w:fldCharType="end"/>
       </w:r>
-    </w:p>
-    <w:p>
       <w:r>
         <w:fldChar w:fldCharType="begin" w:fldLock="1"/>
       </w:r>
       <w:r>
-        <w:instrText>ADDIN CSL_CITATION {"citationItems":[{"id":"ITEM-1","itemData":{"author":[{"dropping-particle":"","family":"Simpson","given":"Gavin L.","non-dropping-particle":"","parse-names":false,"suffix":""},{"dropping-particle":"","family":"Minchin","given":"Peter R.","non-dropping-particle":"","parse-names":false,"suffix":""},{"dropping-particle":"","family":"Caceres","given":"Miquel","non-dropping-particle":"De","parse-names":false,"suffix":""},{"dropping-particle":"","family":"Hill","given":"Mark O.","non-dropping-particle":"","parse-names":false,"suffix":""},{"dropping-particle":"","family":"Braak","given":"Cajo J.F.","non-dropping-particle":"Ter","parse-names":false,"suffix":""},{"dropping-particle":"","family":"Stevens","given":"M. Henry H.","non-dropping-particle":"","parse-names":false,"suffix":""},{"dropping-particle":"","family":"Stier","given":"Adrian","non-dropping-particle":"","parse-names":false,"suffix":""},{"dropping-particle":"","family":"Antoniazi Evangelista","given":"Heloisa Beatriz","non-dropping-particle":"","parse-names":false,"suffix":""},{"dropping-particle":"","family":"Ribeiro Cunha","given":"Eduardo","non-dropping-particle":"","parse-names":false,"suffix":""},{"dropping-particle":"","family":"FitzJohn","given":"Rich","non-dropping-particle":"","parse-names":false,"suffix":""},{"dropping-particle":"","family":"Oksanen","given":"Jari","non-dropping-particle":"","parse-names":false,"suffix":""},{"dropping-particle":"","family":"Blanchet","given":"F.Guillaume","non-dropping-particle":"","parse-names":false,"suffix":""},{"dropping-particle":"","family":"Kindt","given":"Roeland","non-dropping-particle":"","parse-names":false,"suffix":""},{"dropping-particle":"","family":"Legendre","given":"Pierre","non-dropping-particle":"","parse-names":false,"suffix":""},{"dropping-particle":"","family":"O'Hara","given":"R.B.","non-dropping-particle":"","parse-names":false,"suffix":""},{"dropping-particle":"","family":"Solymos","given":"Peter","non-dropping-particle":"","parse-names":false,"suffix":""},{"dropping-particle":"","family":"Szoecs","given":"Eduard","non-dropping-particle":"","parse-names":false,"suffix":""},{"dropping-particle":"","family":"Wagner","given":"Helene","non-dropping-particle":"","parse-names":false,"suffix":""},{"dropping-particle":"","family":"Barbour","given":"Matt","non-dropping-particle":"","parse-names":false,"suffix":""},{"dropping-particle":"","family":"Bedward","given":"Michael","non-dropping-particle":"","parse-names":false,"suffix":""},{"dropping-particle":"","family":"Bolker","given":"Ben","non-dropping-particle":"","parse-names":false,"suffix":""},{"dropping-particle":"","family":"Borcard","given":"Daniel","non-dropping-particle":"","parse-names":false,"suffix":""},{"dropping-particle":"","family":"Carvalho","given":"Gustavo","non-dropping-particle":"","parse-names":false,"suffix":""},{"dropping-particle":"","family":"Chirico","given":"Michael","non-dropping-particle":"","parse-names":false,"suffix":""},{"dropping-particle":"","family":"Durand","given":"Sebastien","non-dropping-particle":"","parse-names":false,"suffix":""},{"dropping-particle":"","family":"Friendly","given":"Michael","non-dropping-particle":"","parse-names":false,"suffix":""},{"dropping-particle":"","family":"Furneaux","given":"Brendan","non-dropping-particle":"","parse-names":false,"suffix":""},{"dropping-particle":"","family":"Hannigan","given":"Geoffrey","non-dropping-particle":"","parse-names":false,"suffix":""},{"dropping-particle":"","family":"Lahti","given":"Leo","non-dropping-particle":"","parse-names":false,"suffix":""},{"dropping-particle":"","family":"McGlinn","given":"Dan","non-dropping-particle":"","parse-names":false,"suffix":""},{"dropping-particle":"","family":"Ouellette","given":"Marie-Helene","non-dropping-particle":"","parse-names":false,"suffix":""},{"dropping-particle":"","family":"Smith","given":"Tyler","non-dropping-particle":"","parse-names":false,"suffix":""},{"dropping-particle":"","family":"Weedon","given":"James","non-dropping-particle":"","parse-names":false,"suffix":""}],"id":"ITEM-1","issued":{"date-parts":[["2022"]]},"number":"2.6-4","title":"vegan: Community Ecology Package","type":"article"},"uris":["http://www.mendeley.com/documents/?uuid=ec32d276-5026-4d7d-9d64-d2a37d77227a"]}],"mendeley":{"formattedCitation":"(Simpson et al., 2022)","plainTextFormattedCitation":"(Simpson et al., 2022)","previouslyFormattedCitation":"(Simpson et al., 2022)"},"properties":{"noteIndex":0},"schema":"https://github.com/citation-style-language/schema/raw/master/csl-citation.json"}</w:instrText>
+        <w:instrText>ADDIN CSL_CITATION {"citationItems":[{"id":"ITEM-1","itemData":{"author":[{"dropping-particle":"","family":"Simpson","given":"Gavin L.","non-dropping-particle":"","parse-names":false,"suffix":""},{"dropping-particle":"","family":"Minchin","given":"Peter R.","non-dropping-particle":"","parse-names":false,"suffix":""},{"dropping-particle":"","family":"Caceres","given":"Miquel","non-dropping-particle":"De","parse-names":false,"suffix":""},{"dropping-particle":"","family":"Hill","given":"Mark O.","non-dropping-particle":"","parse-names":false,"suffix":""},{"dropping-particle":"","family":"Braak","given":"Cajo J.F.","non-dropping-particle":"Ter","parse-names":false,"suffix":""},{"dropping-particle":"","family":"Stevens","given":"M. Henry H.","non-dropping-particle":"","parse-names":false,"suffix":""},{"dropping-particle":"","family":"Stier","given":"Adrian","non-dropping-particle":"","parse-names":false,"suffix":""},{"dropping-particle":"","family":"Antoniazi Evangelista","given":"Heloisa Beatriz","non-dropping-particle":"","parse-names":false,"suffix":""},{"dropping-particle":"","family":"Ribeiro Cunha","given":"Eduardo","non-dropping-particle":"","parse-names":false,"suffix":""},{"dropping-particle":"","family":"FitzJohn","given":"Rich","non-dropping-particle":"","parse-names":false,"suffix":""},{"dropping-particle":"","family":"Oksanen","given":"Jari","non-dropping-particle":"","parse-names":false,"suffix":""},{"dropping-particle":"","family":"Blanchet","given":"F.Guillaume","non-dropping-particle":"","parse-names":false,"suffix":""},{"dropping-particle":"","family":"Kindt","given":"Roeland","non-dropping-particle":"","parse-names":false,"suffix":""},{"dropping-particle":"","family":"Legendre","given":"Pierre","non-dropping-particle":"","parse-names":false,"suffix":""},{"dropping-particle":"","family":"O'Hara","given":"R.B.","non-dropping-particle":"","parse-names":false,"suffix":""},{"dropping-particle":"","family":"Solymos","given":"Peter","non-dropping-particle":"","parse-names":false,"suffix":""},{"dropping-particle":"","family":"Szoecs","given":"Eduard","non-dropping-particle":"","parse-names":false,"suffix":""},{"dropping-particle":"","family":"Wagner","given":"Helene","non-dropping-particle":"","parse-names":false,"suffix":""},{"dropping-particle":"","family":"Barbour","given":"Matt","non-dropping-particle":"","parse-names":false,"suffix":""},{"dropping-particle":"","family":"Bedward","given":"Michael","non-dropping-particle":"","parse-names":false,"suffix":""},{"dropping-particle":"","family":"Bolker","given":"Ben","non-dropping-particle":"","parse-names":false,"suffix":""},{"dropping-particle":"","family":"Borcard","given":"Daniel","non-dropping-particle":"","parse-names":false,"suffix":""},{"dropping-particle":"","family":"Carvalho","given":"Gustavo","non-dropping-particle":"","parse-names":false,"suffix":""},{"dropping-particle":"","family":"Chirico","given":"Michael","non-dropping-particle":"","parse-names":false,"suffix":""},{"dropping-particle":"","family":"Durand","given":"Sebastien","non-dropping-particle":"","parse-names":false,"suffix":""},{"dropping-particle":"","family":"Friendly","given":"Michael","non-dropping-particle":"","parse-names":false,"suffix":""},{"dropping-particle":"","family":"Furneaux","given":"Brendan","non-dropping-particle":"","parse-names":false,"suffix":""},{"dropping-particle":"","family":"Hannigan","given":"Geoffrey","non-dropping-particle":"","parse-names":false,"suffix":""},{"dropping-particle":"","family":"Lahti","given":"Leo","non-dropping-particle":"","parse-names":false,"suffix":""},{"dropping-particle":"","family":"McGlinn","given":"Dan","non-dropping-particle":"","parse-names":false,"suffix":""},{"dropping-particle":"","family":"Ouellette","given":"Marie-Helene","non-dropping-particle":"","parse-names":false,"suffix":""},{"dropping-particle":"","family":"Smith","given":"Tyler","non-dropping-particle":"","parse-names":false,"suffix":""},{"dropping-particle":"","family":"Weedon","given":"James","non-dropping-particle":"","parse-names":false,"suffix":""}],"id":"ITEM-1","issued":{"date-parts":[["2022"]]},"number":"2.6-4","title":"vegan: Community Ecology Package","type":"article"},"uris":["http://www.mendeley.com/documents/?uuid=ec32d276-5026-4d7d-9d64-d2a37d77227a"]}],"mendeley":{"formattedCitation":"&lt;sup&gt;11&lt;/sup&gt;","plainTextFormattedCitation":"11","previouslyFormattedCitation":"&lt;sup&gt;11&lt;/sup&gt;"},"properties":{"noteIndex":0},"schema":"https://github.com/citation-style-language/schema/raw/master/csl-citation.json"}</w:instrText>
       </w:r>
       <w:r>
         <w:fldChar w:fldCharType="separate"/>
@@ -221,19 +216,18 @@
       <w:r>
         <w:rPr>
           <w:noProof/>
-        </w:rPr>
-        <w:t>(Simpson et al., 2022)</w:t>
+          <w:vertAlign w:val="superscript"/>
+        </w:rPr>
+        <w:t>11</w:t>
       </w:r>
       <w:r>
         <w:fldChar w:fldCharType="end"/>
       </w:r>
-    </w:p>
-    <w:p>
       <w:r>
         <w:fldChar w:fldCharType="begin" w:fldLock="1"/>
       </w:r>
       <w:r>
-        <w:instrText>ADDIN CSL_CITATION {"citationItems":[{"id":"ITEM-1","itemData":{"author":[{"dropping-particle":"","family":"Martinez Arbizu","given":"P","non-dropping-particle":"","parse-names":false,"suffix":""}],"id":"ITEM-1","issued":{"date-parts":[["2020"]]},"number":"R package version 0.4","title":"pairwiseAdonis: Pairwise multilevel comparison using adonis","type":"article"},"uris":["http://www.mendeley.com/documents/?uuid=f74a52ae-d54f-4200-892a-2ad0dec5d9ef"]}],"mendeley":{"formattedCitation":"(Martinez Arbizu, 2020)","plainTextFormattedCitation":"(Martinez Arbizu, 2020)","previouslyFormattedCitation":"(Martinez Arbizu, 2020)"},"properties":{"noteIndex":0},"schema":"https://github.com/citation-style-language/schema/raw/master/csl-citation.json"}</w:instrText>
+        <w:instrText>ADDIN CSL_CITATION {"citationItems":[{"id":"ITEM-1","itemData":{"author":[{"dropping-particle":"","family":"Martinez Arbizu","given":"P","non-dropping-particle":"","parse-names":false,"suffix":""}],"id":"ITEM-1","issued":{"date-parts":[["2020"]]},"number":"R package version 0.4","title":"pairwiseAdonis: Pairwise multilevel comparison using adonis","type":"article"},"uris":["http://www.mendeley.com/documents/?uuid=f74a52ae-d54f-4200-892a-2ad0dec5d9ef"]}],"mendeley":{"formattedCitation":"&lt;sup&gt;12&lt;/sup&gt;","plainTextFormattedCitation":"12","previouslyFormattedCitation":"&lt;sup&gt;12&lt;/sup&gt;"},"properties":{"noteIndex":0},"schema":"https://github.com/citation-style-language/schema/raw/master/csl-citation.json"}</w:instrText>
       </w:r>
       <w:r>
         <w:fldChar w:fldCharType="separate"/>
@@ -241,19 +235,18 @@
       <w:r>
         <w:rPr>
           <w:noProof/>
-        </w:rPr>
-        <w:t>(Martinez Arbizu, 2020)</w:t>
+          <w:vertAlign w:val="superscript"/>
+        </w:rPr>
+        <w:t>12</w:t>
       </w:r>
       <w:r>
         <w:fldChar w:fldCharType="end"/>
       </w:r>
-    </w:p>
-    <w:p>
       <w:r>
         <w:fldChar w:fldCharType="begin" w:fldLock="1"/>
       </w:r>
       <w:r>
-        <w:instrText>ADDIN CSL_CITATION {"citationItems":[{"id":"ITEM-1","itemData":{"DOI":"10.1093/jn/133.11.3911S","ISSN":"00223166","author":[{"dropping-particle":"","family":"Ruel","given":"Marie T.","non-dropping-particle":"","parse-names":false,"suffix":""}],"container-title":"The Journal of Nutrition","id":"ITEM-1","issue":"11","issued":{"date-parts":[["2003","11"]]},"page":"3911S-3926S","title":"Operationalizing dietary diversity: a review of measurement issues and research priorities","type":"article-journal","volume":"133"},"uris":["http://www.mendeley.com/documents/?uuid=7892887d-2968-42cb-8075-018e0a62eb7c"]}],"mendeley":{"formattedCitation":"(Ruel, 2003)","plainTextFormattedCitation":"(Ruel, 2003)","previouslyFormattedCitation":"(Ruel, 2003)"},"properties":{"noteIndex":0},"schema":"https://github.com/citation-style-language/schema/raw/master/csl-citation.json"}</w:instrText>
+        <w:instrText>ADDIN CSL_CITATION {"citationItems":[{"id":"ITEM-1","itemData":{"DOI":"10.1093/jn/133.11.3911S","ISSN":"00223166","author":[{"dropping-particle":"","family":"Ruel","given":"Marie T.","non-dropping-particle":"","parse-names":false,"suffix":""}],"container-title":"The Journal of Nutrition","id":"ITEM-1","issue":"11","issued":{"date-parts":[["2003","11"]]},"page":"3911S-3926S","title":"Operationalizing dietary diversity: a review of measurement issues and research priorities","type":"article-journal","volume":"133"},"uris":["http://www.mendeley.com/documents/?uuid=7892887d-2968-42cb-8075-018e0a62eb7c"]}],"mendeley":{"formattedCitation":"&lt;sup&gt;13&lt;/sup&gt;","plainTextFormattedCitation":"13","previouslyFormattedCitation":"&lt;sup&gt;13&lt;/sup&gt;"},"properties":{"noteIndex":0},"schema":"https://github.com/citation-style-language/schema/raw/master/csl-citation.json"}</w:instrText>
       </w:r>
       <w:r>
         <w:fldChar w:fldCharType="separate"/>
@@ -261,24 +254,18 @@
       <w:r>
         <w:rPr>
           <w:noProof/>
-        </w:rPr>
-        <w:t>(Ruel, 2003)</w:t>
+          <w:vertAlign w:val="superscript"/>
+        </w:rPr>
+        <w:t>13</w:t>
       </w:r>
       <w:r>
         <w:fldChar w:fldCharType="end"/>
       </w:r>
-    </w:p>
-    <w:p>
-      <w:pPr>
-        <w:rPr>
-          <w:noProof/>
-        </w:rPr>
-      </w:pPr>
       <w:r>
         <w:fldChar w:fldCharType="begin" w:fldLock="1"/>
       </w:r>
       <w:r>
-        <w:instrText>ADDIN CSL_CITATION {"citationItems":[{"id":"ITEM-1","itemData":{"DOI":"10.1093/advances/nmab009","ISSN":"21618313","author":[{"dropping-particle":"","family":"Verger","given":"Eric O","non-dropping-particle":"","parse-names":false,"suffix":""},{"dropping-particle":"","family":"Port","given":"Agnes","non-dropping-particle":"Le","parse-names":false,"suffix":""},{"dropping-particle":"","family":"Borderon","given":"Augustin","non-dropping-particle":"","parse-names":false,"suffix":""},{"dropping-particle":"","family":"Bourbon","given":"Gabriel","non-dropping-particle":"","parse-names":false,"suffix":""},{"dropping-particle":"","family":"Moursi","given":"Mourad","non-dropping-particle":"","parse-names":false,"suffix":""},{"dropping-particle":"","family":"Savy","given":"Mathilde","non-dropping-particle":"","parse-names":false,"suffix":""},{"dropping-particle":"","family":"Mariotti","given":"François","non-dropping-particle":"","parse-names":false,"suffix":""},{"dropping-particle":"","family":"Martin-Prevel","given":"Yves","non-dropping-particle":"","parse-names":false,"suffix":""}],"container-title":"Advances in Nutrition","id":"ITEM-1","issue":"5","issued":{"date-parts":[["2021","9"]]},"page":"1659-1672","title":"Dietary diversity indicators and their associations with dietary adequacy and health outcomes: A systematic scoping review","type":"article-journal","volume":"12"},"uris":["http://www.mendeley.com/documents/?uuid=16203b37-e4c2-4162-ab23-9f7d8a1979a3"]},{"id":"ITEM-2","itemData":{"DOI":"10.1097/NT.0000000000000135","ISSN":"0029-666X","author":[{"dropping-particle":"","family":"Karlsen","given":"Micaela C.","non-dropping-particle":"","parse-names":false,"suffix":""},{"dropping-particle":"","family":"Ellmore","given":"George S.","non-dropping-particle":"","parse-names":false,"suffix":""},{"dropping-particle":"","family":"McKeown","given":"Nicola","non-dropping-particle":"","parse-names":false,"suffix":""}],"container-title":"Nutrition Today","id":"ITEM-2","issue":"1","issued":{"date-parts":[["2016","1"]]},"page":"50-59","title":"Seeds—Health benefits, barriers to incorporation, and strategies for practitioners in supporting consumption among consumers","type":"article-journal","volume":"51"},"uris":["http://www.mendeley.com/documents/?uuid=e1f25fd1-3823-4e45-bbfe-c2453f931e02"]},{"id":"ITEM-3","itemData":{"DOI":"10.1093/ajcn/nqaa352","ISSN":"00029165","author":[{"dropping-particle":"","family":"Embling","given":"Rochelle","non-dropping-particle":"","parse-names":false,"suffix":""},{"dropping-particle":"","family":"Pink","given":"Aimee E","non-dropping-particle":"","parse-names":false,"suffix":""},{"dropping-particle":"","family":"Gatzemeier","given":"Jennifer","non-dropping-particle":"","parse-names":false,"suffix":""},{"dropping-particle":"","family":"Price","given":"Menna","non-dropping-particle":"","parse-names":false,"suffix":""},{"dropping-particle":"","family":"Lee","given":"Michelle D","non-dropping-particle":"","parse-names":false,"suffix":""},{"dropping-particle":"","family":"Wilkinson","given":"Laura L","non-dropping-particle":"","parse-names":false,"suffix":""}],"container-title":"The American Journal of Clinical Nutrition","id":"ITEM-3","issue":"3","issued":{"date-parts":[["2021","3"]]},"page":"716-741","title":"Effect of food variety on intake of a meal: a systematic review and meta-analysis","type":"article-journal","volume":"113"},"uris":["http://www.mendeley.com/documents/?uuid=4aa4dcf5-a0cd-433a-9f43-71878dba9a05"]},{"id":"ITEM-4","itemData":{"DOI":"10.3390/nu13082668","ISSN":"2072-6643","abstract":"The objective was to examine trends in pulse (dry beans, dry peas, chickpeas and lentils) intake over a 10-year period and to compare nutrient intakes of pulse consumers and non-consumers to better understand the impact of pulse consumption on diet quality in the US population. NHANES 2003–2014 data for respondents (≥19 years) with 2 days of intake was used to evaluate trends in pulse intake. Pulse consumers were identified as those NHANES respondents who consumed pulses on one or both days. Differences in energy adjusted nutrient intakes between non-consumers and consumers were assessed. There were no significant trends in pulse intakes for the total population or for pulse consumers over the 10-year period. In 2013–2014, approximately 27% of adults consumed pulses with an intake of 70.9 ± 2.5 g/day over 2 days, just slightly &lt;0.5 cup equivalents/day. At all levels of consumption, consumers had higher (p &lt; 0.01) energy adjusted intakes of fiber, folate, magnesium. Higher energy adjusted intakes for potassium, zinc, iron and choline and lower intakes of fat were observed for consumers than for non-consumers at intakes ≥69.4 ± 1.01 g/day. These data suggest that pulse consumption in the US population may result in better diet quality with diets that are more nutrient dense than those without pulses.","author":[{"dropping-particle":"","family":"Mitchell","given":"Diane C.","non-dropping-particle":"","parse-names":false,"suffix":""},{"dropping-particle":"","family":"Marinangeli","given":"Christopher P. F.","non-dropping-particle":"","parse-names":false,"suffix":""},{"dropping-particle":"","family":"Pigat","given":"Sandrine","non-dropping-particle":"","parse-names":false,"suffix":""},{"dropping-particle":"","family":"Bompola","given":"Foteini","non-dropping-particle":"","parse-names":false,"suffix":""},{"dropping-particle":"","family":"Campbell","given":"Jessie","non-dropping-particle":"","parse-names":false,"suffix":""},{"dropping-particle":"","family":"Pan","given":"Yang","non-dropping-particle":"","parse-names":false,"suffix":""},{"dropping-particle":"","family":"Curran","given":"Julianne M.","non-dropping-particle":"","parse-names":false,"suffix":""},{"dropping-particle":"","family":"Cai","given":"David J.","non-dropping-particle":"","parse-names":false,"suffix":""},{"dropping-particle":"","family":"Jaconis","given":"Susan Y.","non-dropping-particle":"","parse-names":false,"suffix":""},{"dropping-particle":"","family":"Rumney","given":"Jeff","non-dropping-particle":"","parse-names":false,"suffix":""}],"container-title":"Nutrients","id":"ITEM-4","issue":"8","issued":{"date-parts":[["2021","7","31"]]},"page":"2668","title":"Pulse intake improves nutrient density among US adult consumers","type":"article-journal","volume":"13"},"uris":["http://www.mendeley.com/documents/?uuid=c8e4a925-fc9f-47b2-9edb-ac9aeeb1a72c"]},{"id":"ITEM-5","itemData":{"DOI":"10.1007/s13668-022-00415-2","ISSN":"2161-3311","author":[{"dropping-particle":"","family":"Ertuglu","given":"Lale A.","non-dropping-particle":"","parse-names":false,"suffix":""},{"dropping-particle":"","family":"Demiray","given":"Atalay","non-dropping-particle":"","parse-names":false,"suffix":""},{"dropping-particle":"","family":"Afsar","given":"Baris","non-dropping-particle":"","parse-names":false,"suffix":""},{"dropping-particle":"","family":"Ortiz","given":"Alberto","non-dropping-particle":"","parse-names":false,"suffix":""},{"dropping-particle":"","family":"Kanbay","given":"Mehmet","non-dropping-particle":"","parse-names":false,"suffix":""}],"container-title":"Current Nutrition Reports","id":"ITEM-5","issue":"3","issued":{"date-parts":[["2022","4","27"]]},"page":"526-535","title":"The use of Healthy Eating Index 2015 and Healthy Beverage Index for predicting and modifying cardiovascular and renal outcomes","type":"article-journal","volume":"11"},"uris":["http://www.mendeley.com/documents/?uuid=76d87a67-60f8-49fe-8196-10c9b22188fd"]},{"id":"ITEM-6","itemData":{"DOI":"10.3390/nu13061893","ISSN":"2072-6643","abstract":"Objective: Our primary objective was to examine the associations of the Mediterranean (MED), the Dietary Approaches to Stop Hypertension (DASH), and the Alternate Healthy Eating Index (AHEI) diet with total mortality. Our secondary objective was to examine the association of these three dietary patterns with cardiovascular disease (CVD) and cancer mortality. Research: Design and Methods: We prospectively studied 15,768 men from the Physicians’ Health Study who completed a semi-quantitative food-frequency questionnaire. Scores from each dietary pattern were divided into quintiles. Multivariable Cox regression models were used to estimate hazard ratio’s (95% confidence intervals) of mortality. Results: At baseline, average age was 65.9 ± 8.9 years. There were 1763 deaths, including 488 CVD deaths and 589 cancer deaths. All diet scores were inversely associated with risk for all-cause mortality: Hazard ratios (95% CI) of all-cause mortality from lowest to highest quintile for MED diet were 1.0 (reference), 0.85 (0.73–0.98), 0.80 (0.69–0.93), 0.77 (0.66–0.90), and 0.68 (0.58–0.79); corresponding values were 1.0 (reference), 0.96 (0.82–1.12), 0.95 (0.82–1.11), 0.88 (0.75–1.04), and 0.83 (0.71–0.99) for DASH diet and 1.0 (reference), 0.88 (0.77–1.02), 0.82 (0.71–0.95), 0.69 (0.59, 0.81), and 0.56 (0.47–0.67) for AHEI diet, after adjusting for age, energy, smoking, exercise, BMI, hypertension, coronary heart disease, congestive heart failure, diabetes, and atrial fibrillation. For cause-specific mortality, MED and AHEI scores were inversely associated with lower risk for CVD mortality, whereas AHEI and MED scores were inversely associated with lower risk for cancer mortality. Conclusion: Within this cohort of male physicians, AHEI, MED, and DASH scores were each inversely associated with mortality from all causes.","author":[{"dropping-particle":"","family":"Patel","given":"Yash R.","non-dropping-particle":"","parse-names":false,"suffix":""},{"dropping-particle":"","family":"Robbins","given":"Jeremy M.","non-dropping-particle":"","parse-names":false,"suffix":""},{"dropping-particle":"","family":"Gaziano","given":"J. Michael","non-dropping-particle":"","parse-names":false,"suffix":""},{"dropping-particle":"","family":"Djoussé","given":"Luc","non-dropping-particle":"","parse-names":false,"suffix":""}],"container-title":"Nutrients","id":"ITEM-6","issue":"6","issued":{"date-parts":[["2021","5","31"]]},"page":"1893","title":"Mediterranean, DASH, and Alternate Healthy Eating Index dietary patterns and risk of death in the Physicians’ Health Study","type":"article-journal","volume":"13"},"uris":["http://www.mendeley.com/documents/?uuid=1e6ecc0f-781a-4f55-8e9a-7a6da1fe0b63"]}],"mendeley":{"formattedCitation":"(Embling et al., 2021; Ertuglu et al., 2022; Karlsen et al., 2016; Mitchell et al., 2021; Patel et al., 2021; Verger et al., 2021)","manualFormatting":"(Embling et al., 2021; \rErtuglu et al., 2022; \r15 Karlsen et al., 2016; \rMitchell et al., 2021; \rPatel et al., 2021; \rVerger et al., 2021)","plainTextFormattedCitation":"(Embling et al., 2021; Ertuglu et al., 2022; Karlsen et al., 2016; Mitchell et al., 2021; Patel et al., 2021; Verger et al., 2021)","previouslyFormattedCitation":"(Embling et al., 2021; Ertuglu et al., 2022; Karlsen et al., 2016; Mitchell et al., 2021; Patel et al., 2021; Verger et al., 2021)"},"properties":{"noteIndex":0},"schema":"https://github.com/citation-style-language/schema/raw/master/csl-citation.json"}</w:instrText>
+        <w:instrText>ADDIN CSL_CITATION {"citationItems":[{"id":"ITEM-1","itemData":{"DOI":"10.1093/advances/nmab009","ISSN":"21618313","author":[{"dropping-particle":"","family":"Verger","given":"Eric O","non-dropping-particle":"","parse-names":false,"suffix":""},{"dropping-particle":"","family":"Port","given":"Agnes","non-dropping-particle":"Le","parse-names":false,"suffix":""},{"dropping-particle":"","family":"Borderon","given":"Augustin","non-dropping-particle":"","parse-names":false,"suffix":""},{"dropping-particle":"","family":"Bourbon","given":"Gabriel","non-dropping-particle":"","parse-names":false,"suffix":""},{"dropping-particle":"","family":"Moursi","given":"Mourad","non-dropping-particle":"","parse-names":false,"suffix":""},{"dropping-particle":"","family":"Savy","given":"Mathilde","non-dropping-particle":"","parse-names":false,"suffix":""},{"dropping-particle":"","family":"Mariotti","given":"François","non-dropping-particle":"","parse-names":false,"suffix":""},{"dropping-particle":"","family":"Martin-Prevel","given":"Yves","non-dropping-particle":"","parse-names":false,"suffix":""}],"container-title":"Advances in Nutrition","id":"ITEM-1","issue":"5","issued":{"date-parts":[["2021","9"]]},"page":"1659-1672","title":"Dietary diversity indicators and their associations with dietary adequacy and health outcomes: A systematic scoping review","type":"article-journal","volume":"12"},"uris":["http://www.mendeley.com/documents/?uuid=16203b37-e4c2-4162-ab23-9f7d8a1979a3"]},{"id":"ITEM-2","itemData":{"DOI":"10.1097/NT.0000000000000135","ISSN":"0029-666X","author":[{"dropping-particle":"","family":"Karlsen","given":"Micaela C.","non-dropping-particle":"","parse-names":false,"suffix":""},{"dropping-particle":"","family":"Ellmore","given":"George S.","non-dropping-particle":"","parse-names":false,"suffix":""},{"dropping-particle":"","family":"McKeown","given":"Nicola","non-dropping-particle":"","parse-names":false,"suffix":""}],"container-title":"Nutrition Today","id":"ITEM-2","issue":"1","issued":{"date-parts":[["2016","1"]]},"page":"50-59","title":"Seeds—Health benefits, barriers to incorporation, and strategies for practitioners in supporting consumption among consumers","type":"article-journal","volume":"51"},"uris":["http://www.mendeley.com/documents/?uuid=e1f25fd1-3823-4e45-bbfe-c2453f931e02"]},{"id":"ITEM-3","itemData":{"DOI":"10.1093/ajcn/nqaa352","ISSN":"00029165","author":[{"dropping-particle":"","family":"Embling","given":"Rochelle","non-dropping-particle":"","parse-names":false,"suffix":""},{"dropping-particle":"","family":"Pink","given":"Aimee E","non-dropping-particle":"","parse-names":false,"suffix":""},{"dropping-particle":"","family":"Gatzemeier","given":"Jennifer","non-dropping-particle":"","parse-names":false,"suffix":""},{"dropping-particle":"","family":"Price","given":"Menna","non-dropping-particle":"","parse-names":false,"suffix":""},{"dropping-particle":"","family":"Lee","given":"Michelle D","non-dropping-particle":"","parse-names":false,"suffix":""},{"dropping-particle":"","family":"Wilkinson","given":"Laura L","non-dropping-particle":"","parse-names":false,"suffix":""}],"container-title":"The American Journal of Clinical Nutrition","id":"ITEM-3","issue":"3","issued":{"date-parts":[["2021","3"]]},"page":"716-741","title":"Effect of food variety on intake of a meal: a systematic review and meta-analysis","type":"article-journal","volume":"113"},"uris":["http://www.mendeley.com/documents/?uuid=4aa4dcf5-a0cd-433a-9f43-71878dba9a05"]},{"id":"ITEM-4","itemData":{"DOI":"10.3390/nu13082668","ISSN":"2072-6643","abstract":"The objective was to examine trends in pulse (dry beans, dry peas, chickpeas and lentils) intake over a 10-year period and to compare nutrient intakes of pulse consumers and non-consumers to better understand the impact of pulse consumption on diet quality in the US population. NHANES 2003–2014 data for respondents (≥19 years) with 2 days of intake was used to evaluate trends in pulse intake. Pulse consumers were identified as those NHANES respondents who consumed pulses on one or both days. Differences in energy adjusted nutrient intakes between non-consumers and consumers were assessed. There were no significant trends in pulse intakes for the total population or for pulse consumers over the 10-year period. In 2013–2014, approximately 27% of adults consumed pulses with an intake of 70.9 ± 2.5 g/day over 2 days, just slightly &lt;0.5 cup equivalents/day. At all levels of consumption, consumers had higher (p &lt; 0.01) energy adjusted intakes of fiber, folate, magnesium. Higher energy adjusted intakes for potassium, zinc, iron and choline and lower intakes of fat were observed for consumers than for non-consumers at intakes ≥69.4 ± 1.01 g/day. These data suggest that pulse consumption in the US population may result in better diet quality with diets that are more nutrient dense than those without pulses.","author":[{"dropping-particle":"","family":"Mitchell","given":"Diane C.","non-dropping-particle":"","parse-names":false,"suffix":""},{"dropping-particle":"","family":"Marinangeli","given":"Christopher P. F.","non-dropping-particle":"","parse-names":false,"suffix":""},{"dropping-particle":"","family":"Pigat","given":"Sandrine","non-dropping-particle":"","parse-names":false,"suffix":""},{"dropping-particle":"","family":"Bompola","given":"Foteini","non-dropping-particle":"","parse-names":false,"suffix":""},{"dropping-particle":"","family":"Campbell","given":"Jessie","non-dropping-particle":"","parse-names":false,"suffix":""},{"dropping-particle":"","family":"Pan","given":"Yang","non-dropping-particle":"","parse-names":false,"suffix":""},{"dropping-particle":"","family":"Curran","given":"Julianne M.","non-dropping-particle":"","parse-names":false,"suffix":""},{"dropping-particle":"","family":"Cai","given":"David J.","non-dropping-particle":"","parse-names":false,"suffix":""},{"dropping-particle":"","family":"Jaconis","given":"Susan Y.","non-dropping-particle":"","parse-names":false,"suffix":""},{"dropping-particle":"","family":"Rumney","given":"Jeff","non-dropping-particle":"","parse-names":false,"suffix":""}],"container-title":"Nutrients","id":"ITEM-4","issue":"8","issued":{"date-parts":[["2021","7","31"]]},"page":"2668","title":"Pulse intake improves nutrient density among US adult consumers","type":"article-journal","volume":"13"},"uris":["http://www.mendeley.com/documents/?uuid=c8e4a925-fc9f-47b2-9edb-ac9aeeb1a72c"]},{"id":"ITEM-5","itemData":{"DOI":"10.1007/s13668-022-00415-2","ISSN":"2161-3311","author":[{"dropping-particle":"","family":"Ertuglu","given":"Lale A.","non-dropping-particle":"","parse-names":false,"suffix":""},{"dropping-particle":"","family":"Demiray","given":"Atalay","non-dropping-particle":"","parse-names":false,"suffix":""},{"dropping-particle":"","family":"Afsar","given":"Baris","non-dropping-particle":"","parse-names":false,"suffix":""},{"dropping-particle":"","family":"Ortiz","given":"Alberto","non-dropping-particle":"","parse-names":false,"suffix":""},{"dropping-particle":"","family":"Kanbay","given":"Mehmet","non-dropping-particle":"","parse-names":false,"suffix":""}],"container-title":"Current Nutrition Reports","id":"ITEM-5","issue":"3","issued":{"date-parts":[["2022","4","27"]]},"page":"526-535","title":"The use of Healthy Eating Index 2015 and Healthy Beverage Index for predicting and modifying cardiovascular and renal outcomes","type":"article-journal","volume":"11"},"uris":["http://www.mendeley.com/documents/?uuid=76d87a67-60f8-49fe-8196-10c9b22188fd"]},{"id":"ITEM-6","itemData":{"DOI":"10.3390/nu13061893","ISSN":"2072-6643","abstract":"Objective: Our primary objective was to examine the associations of the Mediterranean (MED), the Dietary Approaches to Stop Hypertension (DASH), and the Alternate Healthy Eating Index (AHEI) diet with total mortality. Our secondary objective was to examine the association of these three dietary patterns with cardiovascular disease (CVD) and cancer mortality. Research: Design and Methods: We prospectively studied 15,768 men from the Physicians’ Health Study who completed a semi-quantitative food-frequency questionnaire. Scores from each dietary pattern were divided into quintiles. Multivariable Cox regression models were used to estimate hazard ratio’s (95% confidence intervals) of mortality. Results: At baseline, average age was 65.9 ± 8.9 years. There were 1763 deaths, including 488 CVD deaths and 589 cancer deaths. All diet scores were inversely associated with risk for all-cause mortality: Hazard ratios (95% CI) of all-cause mortality from lowest to highest quintile for MED diet were 1.0 (reference), 0.85 (0.73–0.98), 0.80 (0.69–0.93), 0.77 (0.66–0.90), and 0.68 (0.58–0.79); corresponding values were 1.0 (reference), 0.96 (0.82–1.12), 0.95 (0.82–1.11), 0.88 (0.75–1.04), and 0.83 (0.71–0.99) for DASH diet and 1.0 (reference), 0.88 (0.77–1.02), 0.82 (0.71–0.95), 0.69 (0.59, 0.81), and 0.56 (0.47–0.67) for AHEI diet, after adjusting for age, energy, smoking, exercise, BMI, hypertension, coronary heart disease, congestive heart failure, diabetes, and atrial fibrillation. For cause-specific mortality, MED and AHEI scores were inversely associated with lower risk for CVD mortality, whereas AHEI and MED scores were inversely associated with lower risk for cancer mortality. Conclusion: Within this cohort of male physicians, AHEI, MED, and DASH scores were each inversely associated with mortality from all causes.","author":[{"dropping-particle":"","family":"Patel","given":"Yash R.","non-dropping-particle":"","parse-names":false,"suffix":""},{"dropping-particle":"","family":"Robbins","given":"Jeremy M.","non-dropping-particle":"","parse-names":false,"suffix":""},{"dropping-particle":"","family":"Gaziano","given":"J. Michael","non-dropping-particle":"","parse-names":false,"suffix":""},{"dropping-particle":"","family":"Djoussé","given":"Luc","non-dropping-particle":"","parse-names":false,"suffix":""}],"container-title":"Nutrients","id":"ITEM-6","issue":"6","issued":{"date-parts":[["2021","5","31"]]},"page":"1893","title":"Mediterranean, DASH, and Alternate Healthy Eating Index dietary patterns and risk of death in the Physicians’ Health Study","type":"article-journal","volume":"13"},"uris":["http://www.mendeley.com/documents/?uuid=1e6ecc0f-781a-4f55-8e9a-7a6da1fe0b63"]}],"mendeley":{"formattedCitation":"&lt;sup&gt;14–19&lt;/sup&gt;","plainTextFormattedCitation":"14–19","previouslyFormattedCitation":"&lt;sup&gt;14–19&lt;/sup&gt;"},"properties":{"noteIndex":0},"schema":"https://github.com/citation-style-language/schema/raw/master/csl-citation.json"}</w:instrText>
       </w:r>
       <w:r>
         <w:fldChar w:fldCharType="separate"/>
@@ -286,74 +273,9 @@
       <w:r>
         <w:rPr>
           <w:noProof/>
-        </w:rPr>
-        <w:t xml:space="preserve">(Embling et al., 2021; </w:t>
-      </w:r>
-    </w:p>
-    <w:p>
-      <w:pPr>
-        <w:rPr>
-          <w:noProof/>
-        </w:rPr>
-      </w:pPr>
-      <w:r>
-        <w:rPr>
-          <w:noProof/>
-        </w:rPr>
-        <w:t xml:space="preserve">Ertuglu et al., 2022; </w:t>
-      </w:r>
-    </w:p>
-    <w:p>
-      <w:pPr>
-        <w:rPr>
-          <w:noProof/>
-        </w:rPr>
-      </w:pPr>
-      <w:r>
-        <w:rPr>
-          <w:noProof/>
-        </w:rPr>
-        <w:t xml:space="preserve">15 </w:t>
-      </w:r>
-      <w:r>
-        <w:rPr>
-          <w:noProof/>
-        </w:rPr>
-        <w:t xml:space="preserve">Karlsen et al., 2016; </w:t>
-      </w:r>
-    </w:p>
-    <w:p>
-      <w:pPr>
-        <w:rPr>
-          <w:noProof/>
-        </w:rPr>
-      </w:pPr>
-      <w:r>
-        <w:rPr>
-          <w:noProof/>
-        </w:rPr>
-        <w:t xml:space="preserve">Mitchell et al., 2021; </w:t>
-      </w:r>
-    </w:p>
-    <w:p>
-      <w:pPr>
-        <w:rPr>
-          <w:noProof/>
-        </w:rPr>
-      </w:pPr>
-      <w:r>
-        <w:rPr>
-          <w:noProof/>
-        </w:rPr>
-        <w:t xml:space="preserve">Patel et al., 2021; </w:t>
-      </w:r>
-    </w:p>
-    <w:p>
-      <w:r>
-        <w:rPr>
-          <w:noProof/>
-        </w:rPr>
-        <w:t>Verger et al., 2021)</w:t>
+          <w:vertAlign w:val="superscript"/>
+        </w:rPr>
+        <w:t>14–19</w:t>
       </w:r>
       <w:r>
         <w:fldChar w:fldCharType="end"/>
@@ -366,10 +288,9 @@
         <w:autoSpaceDE w:val="0"/>
         <w:autoSpaceDN w:val="0"/>
         <w:adjustRightInd w:val="0"/>
-        <w:ind w:left="480" w:hanging="480"/>
-        <w:rPr>
-          <w:noProof/>
-          <w:kern w:val="0"/>
+        <w:ind w:left="640" w:hanging="640"/>
+        <w:rPr>
+          <w:noProof/>
           <w:szCs w:val="24"/>
         </w:rPr>
       </w:pPr>
@@ -385,28 +306,17 @@
       <w:r>
         <w:rPr>
           <w:noProof/>
-          <w:kern w:val="0"/>
-          <w:szCs w:val="24"/>
-        </w:rPr>
-        <w:t xml:space="preserve">CDC National Center for Health Statistics. (2020). </w:t>
-      </w:r>
-      <w:r>
-        <w:rPr>
-          <w:i/>
-          <w:iCs/>
-          <w:noProof/>
-          <w:kern w:val="0"/>
-          <w:szCs w:val="24"/>
-        </w:rPr>
-        <w:t>Reviewing &amp; cleaning ASA24 data</w:t>
-      </w:r>
-      <w:r>
-        <w:rPr>
-          <w:noProof/>
-          <w:kern w:val="0"/>
-          <w:szCs w:val="24"/>
-        </w:rPr>
-        <w:t>. General Guidelines for Reviewing &amp; Cleaning Data. https://epi.grants.cancer.gov/asa24/resources/asa24-data-cleaning-2020.pdf</w:t>
+          <w:szCs w:val="24"/>
+        </w:rPr>
+        <w:t xml:space="preserve">1. </w:t>
+      </w:r>
+      <w:r>
+        <w:rPr>
+          <w:noProof/>
+          <w:szCs w:val="24"/>
+        </w:rPr>
+        <w:tab/>
+        <w:t>R Core Team. R: A language and environment for statistical computing. 2017. https://www.r-project.org/.</w:t>
       </w:r>
     </w:p>
     <w:p>
@@ -415,56 +325,26 @@
         <w:autoSpaceDE w:val="0"/>
         <w:autoSpaceDN w:val="0"/>
         <w:adjustRightInd w:val="0"/>
-        <w:ind w:left="480" w:hanging="480"/>
-        <w:rPr>
-          <w:noProof/>
-          <w:kern w:val="0"/>
+        <w:ind w:left="640" w:hanging="640"/>
+        <w:rPr>
+          <w:noProof/>
           <w:szCs w:val="24"/>
         </w:rPr>
       </w:pPr>
       <w:r>
         <w:rPr>
           <w:noProof/>
-          <w:kern w:val="0"/>
-          <w:szCs w:val="24"/>
-        </w:rPr>
-        <w:t xml:space="preserve">Embling, R., Pink, A. E., Gatzemeier, J., Price, M., Lee, M. D., &amp; Wilkinson, L. L. (2021). Effect of food variety on intake of a meal: a systematic review and meta-analysis. </w:t>
-      </w:r>
-      <w:r>
-        <w:rPr>
-          <w:i/>
-          <w:iCs/>
-          <w:noProof/>
-          <w:kern w:val="0"/>
-          <w:szCs w:val="24"/>
-        </w:rPr>
-        <w:t>The American Journal of Clinical Nutrition</w:t>
-      </w:r>
-      <w:r>
-        <w:rPr>
-          <w:noProof/>
-          <w:kern w:val="0"/>
-          <w:szCs w:val="24"/>
-        </w:rPr>
-        <w:t xml:space="preserve">, </w:t>
-      </w:r>
-      <w:r>
-        <w:rPr>
-          <w:i/>
-          <w:iCs/>
-          <w:noProof/>
-          <w:kern w:val="0"/>
-          <w:szCs w:val="24"/>
-        </w:rPr>
-        <w:t>113</w:t>
-      </w:r>
-      <w:r>
-        <w:rPr>
-          <w:noProof/>
-          <w:kern w:val="0"/>
-          <w:szCs w:val="24"/>
-        </w:rPr>
-        <w:t>(3), 716–741. https://doi.org/10.1093/ajcn/nqaa352</w:t>
+          <w:szCs w:val="24"/>
+        </w:rPr>
+        <w:t xml:space="preserve">2. </w:t>
+      </w:r>
+      <w:r>
+        <w:rPr>
+          <w:noProof/>
+          <w:szCs w:val="24"/>
+        </w:rPr>
+        <w:tab/>
+        <w:t>National Cancer Institute. Automated Self-Administered 24-hour (ASA24) Dietary Assessment Tool. https://epi.grants.cancer.gov/asa24. Accessed September 30, 2021.</w:t>
       </w:r>
     </w:p>
     <w:p>
@@ -473,56 +353,26 @@
         <w:autoSpaceDE w:val="0"/>
         <w:autoSpaceDN w:val="0"/>
         <w:adjustRightInd w:val="0"/>
-        <w:ind w:left="480" w:hanging="480"/>
-        <w:rPr>
-          <w:noProof/>
-          <w:kern w:val="0"/>
+        <w:ind w:left="640" w:hanging="640"/>
+        <w:rPr>
+          <w:noProof/>
           <w:szCs w:val="24"/>
         </w:rPr>
       </w:pPr>
       <w:r>
         <w:rPr>
           <w:noProof/>
-          <w:kern w:val="0"/>
-          <w:szCs w:val="24"/>
-        </w:rPr>
-        <w:t xml:space="preserve">Ertuglu, L. A., Demiray, A., Afsar, B., Ortiz, A., &amp; Kanbay, M. (2022). The use of Healthy Eating Index 2015 and Healthy Beverage Index for predicting and modifying cardiovascular and renal outcomes. </w:t>
-      </w:r>
-      <w:r>
-        <w:rPr>
-          <w:i/>
-          <w:iCs/>
-          <w:noProof/>
-          <w:kern w:val="0"/>
-          <w:szCs w:val="24"/>
-        </w:rPr>
-        <w:t>Current Nutrition Reports</w:t>
-      </w:r>
-      <w:r>
-        <w:rPr>
-          <w:noProof/>
-          <w:kern w:val="0"/>
-          <w:szCs w:val="24"/>
-        </w:rPr>
-        <w:t xml:space="preserve">, </w:t>
-      </w:r>
-      <w:r>
-        <w:rPr>
-          <w:i/>
-          <w:iCs/>
-          <w:noProof/>
-          <w:kern w:val="0"/>
-          <w:szCs w:val="24"/>
-        </w:rPr>
-        <w:t>11</w:t>
-      </w:r>
-      <w:r>
-        <w:rPr>
-          <w:noProof/>
-          <w:kern w:val="0"/>
-          <w:szCs w:val="24"/>
-        </w:rPr>
-        <w:t>(3), 526–535. https://doi.org/10.1007/s13668-022-00415-2</w:t>
+          <w:szCs w:val="24"/>
+        </w:rPr>
+        <w:t xml:space="preserve">3. </w:t>
+      </w:r>
+      <w:r>
+        <w:rPr>
+          <w:noProof/>
+          <w:szCs w:val="24"/>
+        </w:rPr>
+        <w:tab/>
+        <w:t>CDC National Center for Health Statistics. National Health and Nutrition Examination Survey. https://www.cdc.gov/nchs/nhanes/index.htm. Accessed January 14, 2023.</w:t>
       </w:r>
     </w:p>
     <w:p>
@@ -531,56 +381,26 @@
         <w:autoSpaceDE w:val="0"/>
         <w:autoSpaceDN w:val="0"/>
         <w:adjustRightInd w:val="0"/>
-        <w:ind w:left="480" w:hanging="480"/>
-        <w:rPr>
-          <w:noProof/>
-          <w:kern w:val="0"/>
+        <w:ind w:left="640" w:hanging="640"/>
+        <w:rPr>
+          <w:noProof/>
           <w:szCs w:val="24"/>
         </w:rPr>
       </w:pPr>
       <w:r>
         <w:rPr>
           <w:noProof/>
-          <w:kern w:val="0"/>
-          <w:szCs w:val="24"/>
-        </w:rPr>
-        <w:t xml:space="preserve">Johnson, A. J., Vangay, P., Al-Ghalith, G. A., Hillmann, B. M., Ward, T. L., Shields-Cutler, R. R., Kim, A. D., Shmagel, A. K., Syed, A. N., Walter, J., Menon, R., Koecher, K., &amp; Knights, D. (2019). Daily sampling reveals personalized diet-microbiome associations in humans. </w:t>
-      </w:r>
-      <w:r>
-        <w:rPr>
-          <w:i/>
-          <w:iCs/>
-          <w:noProof/>
-          <w:kern w:val="0"/>
-          <w:szCs w:val="24"/>
-        </w:rPr>
-        <w:t>Cell Host &amp; Microbe</w:t>
-      </w:r>
-      <w:r>
-        <w:rPr>
-          <w:noProof/>
-          <w:kern w:val="0"/>
-          <w:szCs w:val="24"/>
-        </w:rPr>
-        <w:t xml:space="preserve">, </w:t>
-      </w:r>
-      <w:r>
-        <w:rPr>
-          <w:i/>
-          <w:iCs/>
-          <w:noProof/>
-          <w:kern w:val="0"/>
-          <w:szCs w:val="24"/>
-        </w:rPr>
-        <w:t>25</w:t>
-      </w:r>
-      <w:r>
-        <w:rPr>
-          <w:noProof/>
-          <w:kern w:val="0"/>
-          <w:szCs w:val="24"/>
-        </w:rPr>
-        <w:t>(6), 789-802.e5. https://doi.org/10.1016/j.chom.2019.05.005</w:t>
+          <w:szCs w:val="24"/>
+        </w:rPr>
+        <w:t xml:space="preserve">4. </w:t>
+      </w:r>
+      <w:r>
+        <w:rPr>
+          <w:noProof/>
+          <w:szCs w:val="24"/>
+        </w:rPr>
+        <w:tab/>
+        <w:t>CDC National Center for Health Statistics. Reviewing &amp; cleaning ASA24 data. General Guidelines for Reviewing &amp; Cleaning Data. https://epi.grants.cancer.gov/asa24/resources/asa24-data-cleaning-2020.pdf. Published 2020. Accessed April 5, 2022.</w:t>
       </w:r>
     </w:p>
     <w:p>
@@ -589,56 +409,42 @@
         <w:autoSpaceDE w:val="0"/>
         <w:autoSpaceDN w:val="0"/>
         <w:adjustRightInd w:val="0"/>
-        <w:ind w:left="480" w:hanging="480"/>
-        <w:rPr>
-          <w:noProof/>
-          <w:kern w:val="0"/>
+        <w:ind w:left="640" w:hanging="640"/>
+        <w:rPr>
+          <w:noProof/>
           <w:szCs w:val="24"/>
         </w:rPr>
       </w:pPr>
       <w:r>
         <w:rPr>
           <w:noProof/>
-          <w:kern w:val="0"/>
-          <w:szCs w:val="24"/>
-        </w:rPr>
-        <w:t xml:space="preserve">Karlsen, M. C., Ellmore, G. S., &amp; McKeown, N. (2016). Seeds—Health benefits, barriers to incorporation, and strategies for practitioners in supporting consumption among consumers. </w:t>
+          <w:szCs w:val="24"/>
+        </w:rPr>
+        <w:t xml:space="preserve">5. </w:t>
+      </w:r>
+      <w:r>
+        <w:rPr>
+          <w:noProof/>
+          <w:szCs w:val="24"/>
+        </w:rPr>
+        <w:tab/>
+        <w:t xml:space="preserve">Wickham H. </w:t>
       </w:r>
       <w:r>
         <w:rPr>
           <w:i/>
           <w:iCs/>
           <w:noProof/>
-          <w:kern w:val="0"/>
-          <w:szCs w:val="24"/>
-        </w:rPr>
-        <w:t>Nutrition Today</w:t>
-      </w:r>
-      <w:r>
-        <w:rPr>
-          <w:noProof/>
-          <w:kern w:val="0"/>
-          <w:szCs w:val="24"/>
-        </w:rPr>
-        <w:t xml:space="preserve">, </w:t>
-      </w:r>
-      <w:r>
-        <w:rPr>
-          <w:i/>
-          <w:iCs/>
-          <w:noProof/>
-          <w:kern w:val="0"/>
-          <w:szCs w:val="24"/>
-        </w:rPr>
-        <w:t>51</w:t>
-      </w:r>
-      <w:r>
-        <w:rPr>
-          <w:noProof/>
-          <w:kern w:val="0"/>
-          <w:szCs w:val="24"/>
-        </w:rPr>
-        <w:t>(1), 50–59. https://doi.org/10.1097/NT.0000000000000135</w:t>
+          <w:szCs w:val="24"/>
+        </w:rPr>
+        <w:t>Ggplot2: Elegant Graphics for Data Analysis</w:t>
+      </w:r>
+      <w:r>
+        <w:rPr>
+          <w:noProof/>
+          <w:szCs w:val="24"/>
+        </w:rPr>
+        <w:t>. Springer-Verlag New York; 2016. https://ggplot2.tidyverse.org.</w:t>
       </w:r>
     </w:p>
     <w:p>
@@ -647,38 +453,26 @@
         <w:autoSpaceDE w:val="0"/>
         <w:autoSpaceDN w:val="0"/>
         <w:adjustRightInd w:val="0"/>
-        <w:ind w:left="480" w:hanging="480"/>
-        <w:rPr>
-          <w:noProof/>
-          <w:kern w:val="0"/>
+        <w:ind w:left="640" w:hanging="640"/>
+        <w:rPr>
+          <w:noProof/>
           <w:szCs w:val="24"/>
         </w:rPr>
       </w:pPr>
       <w:r>
         <w:rPr>
           <w:noProof/>
-          <w:kern w:val="0"/>
-          <w:szCs w:val="24"/>
-        </w:rPr>
-        <w:t xml:space="preserve">Kassambara, A., &amp; Mundt, F. (2020). </w:t>
-      </w:r>
-      <w:r>
-        <w:rPr>
-          <w:i/>
-          <w:iCs/>
-          <w:noProof/>
-          <w:kern w:val="0"/>
-          <w:szCs w:val="24"/>
-        </w:rPr>
-        <w:t>factoextra: Extract and Visualize the Results of Multivariate Data Analyses</w:t>
-      </w:r>
-      <w:r>
-        <w:rPr>
-          <w:noProof/>
-          <w:kern w:val="0"/>
-          <w:szCs w:val="24"/>
-        </w:rPr>
-        <w:t>. https://cran.r-project.org/package=factoextra</w:t>
+          <w:szCs w:val="24"/>
+        </w:rPr>
+        <w:t xml:space="preserve">6. </w:t>
+      </w:r>
+      <w:r>
+        <w:rPr>
+          <w:noProof/>
+          <w:szCs w:val="24"/>
+        </w:rPr>
+        <w:tab/>
+        <w:t>Kassambara A, Mundt F. factoextra: Extract and Visualize the Results of Multivariate Data Analyses. 2020. https://cran.r-project.org/package=factoextra.</w:t>
       </w:r>
     </w:p>
     <w:p>
@@ -687,38 +481,26 @@
         <w:autoSpaceDE w:val="0"/>
         <w:autoSpaceDN w:val="0"/>
         <w:adjustRightInd w:val="0"/>
-        <w:ind w:left="480" w:hanging="480"/>
-        <w:rPr>
-          <w:noProof/>
-          <w:kern w:val="0"/>
+        <w:ind w:left="640" w:hanging="640"/>
+        <w:rPr>
+          <w:noProof/>
           <w:szCs w:val="24"/>
         </w:rPr>
       </w:pPr>
       <w:r>
         <w:rPr>
           <w:noProof/>
-          <w:kern w:val="0"/>
-          <w:szCs w:val="24"/>
-        </w:rPr>
-        <w:t xml:space="preserve">Martinez Arbizu, P. (2020). </w:t>
-      </w:r>
-      <w:r>
-        <w:rPr>
-          <w:i/>
-          <w:iCs/>
-          <w:noProof/>
-          <w:kern w:val="0"/>
-          <w:szCs w:val="24"/>
-        </w:rPr>
-        <w:t>pairwiseAdonis: Pairwise multilevel comparison using adonis</w:t>
-      </w:r>
-      <w:r>
-        <w:rPr>
-          <w:noProof/>
-          <w:kern w:val="0"/>
-          <w:szCs w:val="24"/>
-        </w:rPr>
-        <w:t xml:space="preserve"> (R package version 0.4). https://github.com/pmartinezarbizu/pairwiseAdonis</w:t>
+          <w:szCs w:val="24"/>
+        </w:rPr>
+        <w:t xml:space="preserve">7. </w:t>
+      </w:r>
+      <w:r>
+        <w:rPr>
+          <w:noProof/>
+          <w:szCs w:val="24"/>
+        </w:rPr>
+        <w:tab/>
+        <w:t>USDA-ARS. Food and Nutrient Database for Dietary Studies (FNDDS). FNDDS Documentation and Databases. https://www.ars.usda.gov/northeast-area/beltsville-md-bhnrc/beltsville-human-nutrition-research-center/food-surveys-research-group/docs/fndds-download-databases/#. Accessed June 8, 2022.</w:t>
       </w:r>
     </w:p>
     <w:p>
@@ -727,56 +509,42 @@
         <w:autoSpaceDE w:val="0"/>
         <w:autoSpaceDN w:val="0"/>
         <w:adjustRightInd w:val="0"/>
-        <w:ind w:left="480" w:hanging="480"/>
-        <w:rPr>
-          <w:noProof/>
-          <w:kern w:val="0"/>
+        <w:ind w:left="640" w:hanging="640"/>
+        <w:rPr>
+          <w:noProof/>
           <w:szCs w:val="24"/>
         </w:rPr>
       </w:pPr>
       <w:r>
         <w:rPr>
           <w:noProof/>
-          <w:kern w:val="0"/>
-          <w:szCs w:val="24"/>
-        </w:rPr>
-        <w:t xml:space="preserve">McMurdie, P. J., &amp; Holmes, S. (2013). phyloseq: an R package for reproducible interactive analysis and graphics of microbiome census data. </w:t>
+          <w:szCs w:val="24"/>
+        </w:rPr>
+        <w:t xml:space="preserve">8. </w:t>
+      </w:r>
+      <w:r>
+        <w:rPr>
+          <w:noProof/>
+          <w:szCs w:val="24"/>
+        </w:rPr>
+        <w:tab/>
+        <w:t xml:space="preserve">Johnson AJ, Vangay P, Al-Ghalith GA, et al. Daily sampling reveals personalized diet-microbiome associations in humans. </w:t>
       </w:r>
       <w:r>
         <w:rPr>
           <w:i/>
           <w:iCs/>
           <w:noProof/>
-          <w:kern w:val="0"/>
-          <w:szCs w:val="24"/>
-        </w:rPr>
-        <w:t>PLoS ONE</w:t>
-      </w:r>
-      <w:r>
-        <w:rPr>
-          <w:noProof/>
-          <w:kern w:val="0"/>
-          <w:szCs w:val="24"/>
-        </w:rPr>
-        <w:t xml:space="preserve">, </w:t>
-      </w:r>
-      <w:r>
-        <w:rPr>
-          <w:i/>
-          <w:iCs/>
-          <w:noProof/>
-          <w:kern w:val="0"/>
-          <w:szCs w:val="24"/>
-        </w:rPr>
-        <w:t>8</w:t>
-      </w:r>
-      <w:r>
-        <w:rPr>
-          <w:noProof/>
-          <w:kern w:val="0"/>
-          <w:szCs w:val="24"/>
-        </w:rPr>
-        <w:t>(4), e61217. https://doi.org/10.1371/journal.pone.0061217</w:t>
+          <w:szCs w:val="24"/>
+        </w:rPr>
+        <w:t>Cell Host Microbe</w:t>
+      </w:r>
+      <w:r>
+        <w:rPr>
+          <w:noProof/>
+          <w:szCs w:val="24"/>
+        </w:rPr>
+        <w:t>. 2019;25(6):789-802.e5. doi:10.1016/j.chom.2019.05.005</w:t>
       </w:r>
     </w:p>
     <w:p>
@@ -785,56 +553,42 @@
         <w:autoSpaceDE w:val="0"/>
         <w:autoSpaceDN w:val="0"/>
         <w:adjustRightInd w:val="0"/>
-        <w:ind w:left="480" w:hanging="480"/>
-        <w:rPr>
-          <w:noProof/>
-          <w:kern w:val="0"/>
+        <w:ind w:left="640" w:hanging="640"/>
+        <w:rPr>
+          <w:noProof/>
           <w:szCs w:val="24"/>
         </w:rPr>
       </w:pPr>
       <w:r>
         <w:rPr>
           <w:noProof/>
-          <w:kern w:val="0"/>
-          <w:szCs w:val="24"/>
-        </w:rPr>
-        <w:t xml:space="preserve">Mitchell, D. C., Marinangeli, C. P. F., Pigat, S., Bompola, F., Campbell, J., Pan, Y., Curran, J. M., Cai, D. J., Jaconis, S. Y., &amp; Rumney, J. (2021). Pulse intake improves nutrient density among US adult consumers. </w:t>
+          <w:szCs w:val="24"/>
+        </w:rPr>
+        <w:t xml:space="preserve">9. </w:t>
+      </w:r>
+      <w:r>
+        <w:rPr>
+          <w:noProof/>
+          <w:szCs w:val="24"/>
+        </w:rPr>
+        <w:tab/>
+        <w:t xml:space="preserve">Yu G, Smith DK, Zhu H, Guan Y, Lam TT. ggtree: An R package for visualization and annotation of phylogenetic trees with their covariates and other associated data. McInerny G, ed. </w:t>
       </w:r>
       <w:r>
         <w:rPr>
           <w:i/>
           <w:iCs/>
           <w:noProof/>
-          <w:kern w:val="0"/>
-          <w:szCs w:val="24"/>
-        </w:rPr>
-        <w:t>Nutrients</w:t>
-      </w:r>
-      <w:r>
-        <w:rPr>
-          <w:noProof/>
-          <w:kern w:val="0"/>
-          <w:szCs w:val="24"/>
-        </w:rPr>
-        <w:t xml:space="preserve">, </w:t>
-      </w:r>
-      <w:r>
-        <w:rPr>
-          <w:i/>
-          <w:iCs/>
-          <w:noProof/>
-          <w:kern w:val="0"/>
-          <w:szCs w:val="24"/>
-        </w:rPr>
-        <w:t>13</w:t>
-      </w:r>
-      <w:r>
-        <w:rPr>
-          <w:noProof/>
-          <w:kern w:val="0"/>
-          <w:szCs w:val="24"/>
-        </w:rPr>
-        <w:t>(8), 2668. https://doi.org/10.3390/nu13082668</w:t>
+          <w:szCs w:val="24"/>
+        </w:rPr>
+        <w:t>Methods Ecol Evol</w:t>
+      </w:r>
+      <w:r>
+        <w:rPr>
+          <w:noProof/>
+          <w:szCs w:val="24"/>
+        </w:rPr>
+        <w:t>. 2017;8(1):28-36. doi:10.1111/2041-210X.12628</w:t>
       </w:r>
     </w:p>
     <w:p>
@@ -843,38 +597,42 @@
         <w:autoSpaceDE w:val="0"/>
         <w:autoSpaceDN w:val="0"/>
         <w:adjustRightInd w:val="0"/>
-        <w:ind w:left="480" w:hanging="480"/>
-        <w:rPr>
-          <w:noProof/>
-          <w:kern w:val="0"/>
+        <w:ind w:left="640" w:hanging="640"/>
+        <w:rPr>
+          <w:noProof/>
           <w:szCs w:val="24"/>
         </w:rPr>
       </w:pPr>
       <w:r>
         <w:rPr>
           <w:noProof/>
-          <w:kern w:val="0"/>
-          <w:szCs w:val="24"/>
-        </w:rPr>
-        <w:t xml:space="preserve">National Cancer Institute. (n.d.). </w:t>
+          <w:szCs w:val="24"/>
+        </w:rPr>
+        <w:t xml:space="preserve">10. </w:t>
+      </w:r>
+      <w:r>
+        <w:rPr>
+          <w:noProof/>
+          <w:szCs w:val="24"/>
+        </w:rPr>
+        <w:tab/>
+        <w:t xml:space="preserve">McMurdie PJ, Holmes S. phyloseq: an R package for reproducible interactive analysis and graphics of microbiome census data. Watson M, ed. </w:t>
       </w:r>
       <w:r>
         <w:rPr>
           <w:i/>
           <w:iCs/>
           <w:noProof/>
-          <w:kern w:val="0"/>
-          <w:szCs w:val="24"/>
-        </w:rPr>
-        <w:t>Automated Self-Administered 24-hour (ASA24) Dietary Assessment Tool</w:t>
-      </w:r>
-      <w:r>
-        <w:rPr>
-          <w:noProof/>
-          <w:kern w:val="0"/>
-          <w:szCs w:val="24"/>
-        </w:rPr>
-        <w:t>. Retrieved September 30, 2021, from https://epi.grants.cancer.gov/asa24</w:t>
+          <w:szCs w:val="24"/>
+        </w:rPr>
+        <w:t>PLoS One</w:t>
+      </w:r>
+      <w:r>
+        <w:rPr>
+          <w:noProof/>
+          <w:szCs w:val="24"/>
+        </w:rPr>
+        <w:t>. 2013;8(4):e61217. doi:10.1371/journal.pone.0061217</w:t>
       </w:r>
     </w:p>
     <w:p>
@@ -883,56 +641,26 @@
         <w:autoSpaceDE w:val="0"/>
         <w:autoSpaceDN w:val="0"/>
         <w:adjustRightInd w:val="0"/>
-        <w:ind w:left="480" w:hanging="480"/>
-        <w:rPr>
-          <w:noProof/>
-          <w:kern w:val="0"/>
+        <w:ind w:left="640" w:hanging="640"/>
+        <w:rPr>
+          <w:noProof/>
           <w:szCs w:val="24"/>
         </w:rPr>
       </w:pPr>
       <w:r>
         <w:rPr>
           <w:noProof/>
-          <w:kern w:val="0"/>
-          <w:szCs w:val="24"/>
-        </w:rPr>
-        <w:t xml:space="preserve">Patel, Y. R., Robbins, J. M., Gaziano, J. M., &amp; Djoussé, L. (2021). Mediterranean, DASH, and Alternate Healthy Eating Index dietary patterns and risk of death in the Physicians’ Health Study. </w:t>
-      </w:r>
-      <w:r>
-        <w:rPr>
-          <w:i/>
-          <w:iCs/>
-          <w:noProof/>
-          <w:kern w:val="0"/>
-          <w:szCs w:val="24"/>
-        </w:rPr>
-        <w:t>Nutrients</w:t>
-      </w:r>
-      <w:r>
-        <w:rPr>
-          <w:noProof/>
-          <w:kern w:val="0"/>
-          <w:szCs w:val="24"/>
-        </w:rPr>
-        <w:t xml:space="preserve">, </w:t>
-      </w:r>
-      <w:r>
-        <w:rPr>
-          <w:i/>
-          <w:iCs/>
-          <w:noProof/>
-          <w:kern w:val="0"/>
-          <w:szCs w:val="24"/>
-        </w:rPr>
-        <w:t>13</w:t>
-      </w:r>
-      <w:r>
-        <w:rPr>
-          <w:noProof/>
-          <w:kern w:val="0"/>
-          <w:szCs w:val="24"/>
-        </w:rPr>
-        <w:t>(6), 1893. https://doi.org/10.3390/nu13061893</w:t>
+          <w:szCs w:val="24"/>
+        </w:rPr>
+        <w:t xml:space="preserve">11. </w:t>
+      </w:r>
+      <w:r>
+        <w:rPr>
+          <w:noProof/>
+          <w:szCs w:val="24"/>
+        </w:rPr>
+        <w:tab/>
+        <w:t>Simpson GL, Minchin PR, De Caceres M, et al. vegan: Community Ecology Package. 2022. https://github.com/vegandevs/vegan. Accessed January 14, 2022.</w:t>
       </w:r>
     </w:p>
     <w:p>
@@ -941,39 +669,26 @@
         <w:autoSpaceDE w:val="0"/>
         <w:autoSpaceDN w:val="0"/>
         <w:adjustRightInd w:val="0"/>
-        <w:ind w:left="480" w:hanging="480"/>
-        <w:rPr>
-          <w:noProof/>
-          <w:kern w:val="0"/>
+        <w:ind w:left="640" w:hanging="640"/>
+        <w:rPr>
+          <w:noProof/>
           <w:szCs w:val="24"/>
         </w:rPr>
       </w:pPr>
       <w:r>
         <w:rPr>
           <w:noProof/>
-          <w:kern w:val="0"/>
-          <w:szCs w:val="24"/>
-        </w:rPr>
-        <w:lastRenderedPageBreak/>
-        <w:t xml:space="preserve">R Core Team. (2017). </w:t>
-      </w:r>
-      <w:r>
-        <w:rPr>
-          <w:i/>
-          <w:iCs/>
-          <w:noProof/>
-          <w:kern w:val="0"/>
-          <w:szCs w:val="24"/>
-        </w:rPr>
-        <w:t>R: A language and environment for statistical computing.</w:t>
-      </w:r>
-      <w:r>
-        <w:rPr>
-          <w:noProof/>
-          <w:kern w:val="0"/>
-          <w:szCs w:val="24"/>
-        </w:rPr>
-        <w:t xml:space="preserve"> R Foundation for Statistical Computing. https://www.r-project.org/</w:t>
+          <w:szCs w:val="24"/>
+        </w:rPr>
+        <w:t xml:space="preserve">12. </w:t>
+      </w:r>
+      <w:r>
+        <w:rPr>
+          <w:noProof/>
+          <w:szCs w:val="24"/>
+        </w:rPr>
+        <w:tab/>
+        <w:t>Martinez Arbizu P. pairwiseAdonis: Pairwise multilevel comparison using adonis. 2020. https://github.com/pmartinezarbizu/pairwiseAdonis.</w:t>
       </w:r>
     </w:p>
     <w:p>
@@ -982,56 +697,42 @@
         <w:autoSpaceDE w:val="0"/>
         <w:autoSpaceDN w:val="0"/>
         <w:adjustRightInd w:val="0"/>
-        <w:ind w:left="480" w:hanging="480"/>
-        <w:rPr>
-          <w:noProof/>
-          <w:kern w:val="0"/>
+        <w:ind w:left="640" w:hanging="640"/>
+        <w:rPr>
+          <w:noProof/>
           <w:szCs w:val="24"/>
         </w:rPr>
       </w:pPr>
       <w:r>
         <w:rPr>
           <w:noProof/>
-          <w:kern w:val="0"/>
-          <w:szCs w:val="24"/>
-        </w:rPr>
-        <w:t xml:space="preserve">Ruel, M. T. (2003). Operationalizing dietary diversity: a review of measurement issues and research priorities. </w:t>
+          <w:szCs w:val="24"/>
+        </w:rPr>
+        <w:t xml:space="preserve">13. </w:t>
+      </w:r>
+      <w:r>
+        <w:rPr>
+          <w:noProof/>
+          <w:szCs w:val="24"/>
+        </w:rPr>
+        <w:tab/>
+        <w:t xml:space="preserve">Ruel MT. Operationalizing dietary diversity: a review of measurement issues and research priorities. </w:t>
       </w:r>
       <w:r>
         <w:rPr>
           <w:i/>
           <w:iCs/>
           <w:noProof/>
-          <w:kern w:val="0"/>
-          <w:szCs w:val="24"/>
-        </w:rPr>
-        <w:t>The Journal of Nutrition</w:t>
-      </w:r>
-      <w:r>
-        <w:rPr>
-          <w:noProof/>
-          <w:kern w:val="0"/>
-          <w:szCs w:val="24"/>
-        </w:rPr>
-        <w:t xml:space="preserve">, </w:t>
-      </w:r>
-      <w:r>
-        <w:rPr>
-          <w:i/>
-          <w:iCs/>
-          <w:noProof/>
-          <w:kern w:val="0"/>
-          <w:szCs w:val="24"/>
-        </w:rPr>
-        <w:t>133</w:t>
-      </w:r>
-      <w:r>
-        <w:rPr>
-          <w:noProof/>
-          <w:kern w:val="0"/>
-          <w:szCs w:val="24"/>
-        </w:rPr>
-        <w:t>(11), 3911S-3926S. https://doi.org/10.1093/jn/133.11.3911S</w:t>
+          <w:szCs w:val="24"/>
+        </w:rPr>
+        <w:t>J Nutr</w:t>
+      </w:r>
+      <w:r>
+        <w:rPr>
+          <w:noProof/>
+          <w:szCs w:val="24"/>
+        </w:rPr>
+        <w:t>. 2003;133(11):3911S-3926S. doi:10.1093/jn/133.11.3911S</w:t>
       </w:r>
     </w:p>
     <w:p>
@@ -1040,38 +741,42 @@
         <w:autoSpaceDE w:val="0"/>
         <w:autoSpaceDN w:val="0"/>
         <w:adjustRightInd w:val="0"/>
-        <w:ind w:left="480" w:hanging="480"/>
-        <w:rPr>
-          <w:noProof/>
-          <w:kern w:val="0"/>
+        <w:ind w:left="640" w:hanging="640"/>
+        <w:rPr>
+          <w:noProof/>
           <w:szCs w:val="24"/>
         </w:rPr>
       </w:pPr>
       <w:r>
         <w:rPr>
           <w:noProof/>
-          <w:kern w:val="0"/>
-          <w:szCs w:val="24"/>
-        </w:rPr>
-        <w:t xml:space="preserve">Simpson, G. L., Minchin, P. R., De Caceres, M., Hill, M. O., Ter Braak, C. J. F., Stevens, M. H. H., Stier, A., Antoniazi Evangelista, H. B., Ribeiro Cunha, E., FitzJohn, R., Oksanen, J., Blanchet, F. G., Kindt, R., Legendre, P., O’Hara, R. B., Solymos, P., Szoecs, E., Wagner, H., Barbour, M., … Weedon, J. (2022). </w:t>
+          <w:szCs w:val="24"/>
+        </w:rPr>
+        <w:t xml:space="preserve">14. </w:t>
+      </w:r>
+      <w:r>
+        <w:rPr>
+          <w:noProof/>
+          <w:szCs w:val="24"/>
+        </w:rPr>
+        <w:tab/>
+        <w:t xml:space="preserve">Verger EO, Le Port A, Borderon A, et al. Dietary diversity indicators and their associations with dietary adequacy and health outcomes: A systematic scoping review. </w:t>
       </w:r>
       <w:r>
         <w:rPr>
           <w:i/>
           <w:iCs/>
           <w:noProof/>
-          <w:kern w:val="0"/>
-          <w:szCs w:val="24"/>
-        </w:rPr>
-        <w:t>vegan: Community Ecology Package</w:t>
-      </w:r>
-      <w:r>
-        <w:rPr>
-          <w:noProof/>
-          <w:kern w:val="0"/>
-          <w:szCs w:val="24"/>
-        </w:rPr>
-        <w:t xml:space="preserve"> (2.6-4). https://github.com/vegandevs/vegan</w:t>
+          <w:szCs w:val="24"/>
+        </w:rPr>
+        <w:t>Adv Nutr</w:t>
+      </w:r>
+      <w:r>
+        <w:rPr>
+          <w:noProof/>
+          <w:szCs w:val="24"/>
+        </w:rPr>
+        <w:t>. 2021;12(5):1659-1672. doi:10.1093/advances/nmab009</w:t>
       </w:r>
     </w:p>
     <w:p>
@@ -1080,38 +785,42 @@
         <w:autoSpaceDE w:val="0"/>
         <w:autoSpaceDN w:val="0"/>
         <w:adjustRightInd w:val="0"/>
-        <w:ind w:left="480" w:hanging="480"/>
-        <w:rPr>
-          <w:noProof/>
-          <w:kern w:val="0"/>
+        <w:ind w:left="640" w:hanging="640"/>
+        <w:rPr>
+          <w:noProof/>
           <w:szCs w:val="24"/>
         </w:rPr>
       </w:pPr>
       <w:r>
         <w:rPr>
           <w:noProof/>
-          <w:kern w:val="0"/>
-          <w:szCs w:val="24"/>
-        </w:rPr>
-        <w:t xml:space="preserve">USDA-ARS. (n.d.). </w:t>
+          <w:szCs w:val="24"/>
+        </w:rPr>
+        <w:t xml:space="preserve">15. </w:t>
+      </w:r>
+      <w:r>
+        <w:rPr>
+          <w:noProof/>
+          <w:szCs w:val="24"/>
+        </w:rPr>
+        <w:tab/>
+        <w:t xml:space="preserve">Karlsen MC, Ellmore GS, McKeown N. Seeds—Health benefits, barriers to incorporation, and strategies for practitioners in supporting consumption among consumers. </w:t>
       </w:r>
       <w:r>
         <w:rPr>
           <w:i/>
           <w:iCs/>
           <w:noProof/>
-          <w:kern w:val="0"/>
-          <w:szCs w:val="24"/>
-        </w:rPr>
-        <w:t>Food and Nutrient Database for Dietary Studies (FNDDS)</w:t>
-      </w:r>
-      <w:r>
-        <w:rPr>
-          <w:noProof/>
-          <w:kern w:val="0"/>
-          <w:szCs w:val="24"/>
-        </w:rPr>
-        <w:t>. FNDDS Documentation and Databases. Retrieved June 8, 2022, from https://www.ars.usda.gov/northeast-area/beltsville-md-bhnrc/beltsville-human-nutrition-research-center/food-surveys-research-group/docs/fndds-download-databases/#</w:t>
+          <w:szCs w:val="24"/>
+        </w:rPr>
+        <w:t>Nutr Today</w:t>
+      </w:r>
+      <w:r>
+        <w:rPr>
+          <w:noProof/>
+          <w:szCs w:val="24"/>
+        </w:rPr>
+        <w:t>. 2016;51(1):50-59. doi:10.1097/NT.0000000000000135</w:t>
       </w:r>
     </w:p>
     <w:p>
@@ -1120,56 +829,42 @@
         <w:autoSpaceDE w:val="0"/>
         <w:autoSpaceDN w:val="0"/>
         <w:adjustRightInd w:val="0"/>
-        <w:ind w:left="480" w:hanging="480"/>
-        <w:rPr>
-          <w:noProof/>
-          <w:kern w:val="0"/>
+        <w:ind w:left="640" w:hanging="640"/>
+        <w:rPr>
+          <w:noProof/>
           <w:szCs w:val="24"/>
         </w:rPr>
       </w:pPr>
       <w:r>
         <w:rPr>
           <w:noProof/>
-          <w:kern w:val="0"/>
-          <w:szCs w:val="24"/>
-        </w:rPr>
-        <w:t xml:space="preserve">Verger, E. O., Le Port, A., Borderon, A., Bourbon, G., Moursi, M., Savy, M., Mariotti, F., &amp; Martin-Prevel, Y. (2021). Dietary diversity indicators and their associations with dietary adequacy and health outcomes: A systematic scoping review. </w:t>
+          <w:szCs w:val="24"/>
+        </w:rPr>
+        <w:t xml:space="preserve">16. </w:t>
+      </w:r>
+      <w:r>
+        <w:rPr>
+          <w:noProof/>
+          <w:szCs w:val="24"/>
+        </w:rPr>
+        <w:tab/>
+        <w:t xml:space="preserve">Embling R, Pink AE, Gatzemeier J, Price M, Lee MD, Wilkinson LL. Effect of food variety on intake of a meal: a systematic review and meta-analysis. </w:t>
       </w:r>
       <w:r>
         <w:rPr>
           <w:i/>
           <w:iCs/>
           <w:noProof/>
-          <w:kern w:val="0"/>
-          <w:szCs w:val="24"/>
-        </w:rPr>
-        <w:t>Advances in Nutrition</w:t>
-      </w:r>
-      <w:r>
-        <w:rPr>
-          <w:noProof/>
-          <w:kern w:val="0"/>
-          <w:szCs w:val="24"/>
-        </w:rPr>
-        <w:t xml:space="preserve">, </w:t>
-      </w:r>
-      <w:r>
-        <w:rPr>
-          <w:i/>
-          <w:iCs/>
-          <w:noProof/>
-          <w:kern w:val="0"/>
-          <w:szCs w:val="24"/>
-        </w:rPr>
-        <w:t>12</w:t>
-      </w:r>
-      <w:r>
-        <w:rPr>
-          <w:noProof/>
-          <w:kern w:val="0"/>
-          <w:szCs w:val="24"/>
-        </w:rPr>
-        <w:t>(5), 1659–1672. https://doi.org/10.1093/advances/nmab009</w:t>
+          <w:szCs w:val="24"/>
+        </w:rPr>
+        <w:t>Am J Clin Nutr</w:t>
+      </w:r>
+      <w:r>
+        <w:rPr>
+          <w:noProof/>
+          <w:szCs w:val="24"/>
+        </w:rPr>
+        <w:t>. 2021;113(3):716-741. doi:10.1093/ajcn/nqaa352</w:t>
       </w:r>
     </w:p>
     <w:p>
@@ -1178,38 +873,42 @@
         <w:autoSpaceDE w:val="0"/>
         <w:autoSpaceDN w:val="0"/>
         <w:adjustRightInd w:val="0"/>
-        <w:ind w:left="480" w:hanging="480"/>
-        <w:rPr>
-          <w:noProof/>
-          <w:kern w:val="0"/>
+        <w:ind w:left="640" w:hanging="640"/>
+        <w:rPr>
+          <w:noProof/>
           <w:szCs w:val="24"/>
         </w:rPr>
       </w:pPr>
       <w:r>
         <w:rPr>
           <w:noProof/>
-          <w:kern w:val="0"/>
-          <w:szCs w:val="24"/>
-        </w:rPr>
-        <w:t xml:space="preserve">Wickham, H. (2016). </w:t>
+          <w:szCs w:val="24"/>
+        </w:rPr>
+        <w:t xml:space="preserve">17. </w:t>
+      </w:r>
+      <w:r>
+        <w:rPr>
+          <w:noProof/>
+          <w:szCs w:val="24"/>
+        </w:rPr>
+        <w:tab/>
+        <w:t xml:space="preserve">Mitchell DC, Marinangeli CPF, Pigat S, et al. Pulse intake improves nutrient density among US adult consumers. </w:t>
       </w:r>
       <w:r>
         <w:rPr>
           <w:i/>
           <w:iCs/>
           <w:noProof/>
-          <w:kern w:val="0"/>
-          <w:szCs w:val="24"/>
-        </w:rPr>
-        <w:t>ggplot2: Elegant Graphics for Data Analysis</w:t>
-      </w:r>
-      <w:r>
-        <w:rPr>
-          <w:noProof/>
-          <w:kern w:val="0"/>
-          <w:szCs w:val="24"/>
-        </w:rPr>
-        <w:t>. Springer-Verlag New York. https://ggplot2.tidyverse.org</w:t>
+          <w:szCs w:val="24"/>
+        </w:rPr>
+        <w:t>Nutrients</w:t>
+      </w:r>
+      <w:r>
+        <w:rPr>
+          <w:noProof/>
+          <w:szCs w:val="24"/>
+        </w:rPr>
+        <w:t>. 2021;13(8):2668. doi:10.3390/nu13082668</w:t>
       </w:r>
     </w:p>
     <w:p>
@@ -1218,54 +917,86 @@
         <w:autoSpaceDE w:val="0"/>
         <w:autoSpaceDN w:val="0"/>
         <w:adjustRightInd w:val="0"/>
-        <w:ind w:left="480" w:hanging="480"/>
-        <w:rPr>
-          <w:noProof/>
+        <w:ind w:left="640" w:hanging="640"/>
+        <w:rPr>
+          <w:noProof/>
+          <w:szCs w:val="24"/>
         </w:rPr>
       </w:pPr>
       <w:r>
         <w:rPr>
           <w:noProof/>
-          <w:kern w:val="0"/>
-          <w:szCs w:val="24"/>
-        </w:rPr>
-        <w:t xml:space="preserve">Yu, G., Smith, D. K., Zhu, H., Guan, Y., &amp; Lam, T. T. (2017). ggtree: An R package for visualization and annotation of phylogenetic trees with their covariates and other associated data. </w:t>
+          <w:szCs w:val="24"/>
+        </w:rPr>
+        <w:t xml:space="preserve">18. </w:t>
+      </w:r>
+      <w:r>
+        <w:rPr>
+          <w:noProof/>
+          <w:szCs w:val="24"/>
+        </w:rPr>
+        <w:tab/>
+        <w:t xml:space="preserve">Ertuglu LA, Demiray A, Afsar B, Ortiz A, Kanbay M. The use of Healthy Eating Index 2015 and Healthy Beverage Index for predicting and modifying cardiovascular and renal outcomes. </w:t>
       </w:r>
       <w:r>
         <w:rPr>
           <w:i/>
           <w:iCs/>
           <w:noProof/>
-          <w:kern w:val="0"/>
-          <w:szCs w:val="24"/>
-        </w:rPr>
-        <w:t>Methods in Ecology and Evolution</w:t>
-      </w:r>
-      <w:r>
-        <w:rPr>
-          <w:noProof/>
-          <w:kern w:val="0"/>
-          <w:szCs w:val="24"/>
-        </w:rPr>
-        <w:t xml:space="preserve">, </w:t>
+          <w:szCs w:val="24"/>
+        </w:rPr>
+        <w:t>Curr Nutr Rep</w:t>
+      </w:r>
+      <w:r>
+        <w:rPr>
+          <w:noProof/>
+          <w:szCs w:val="24"/>
+        </w:rPr>
+        <w:t>. 2022;11(3):526-535. doi:10.1007/s13668-022-00415-2</w:t>
+      </w:r>
+    </w:p>
+    <w:p>
+      <w:pPr>
+        <w:widowControl w:val="0"/>
+        <w:autoSpaceDE w:val="0"/>
+        <w:autoSpaceDN w:val="0"/>
+        <w:adjustRightInd w:val="0"/>
+        <w:ind w:left="640" w:hanging="640"/>
+        <w:rPr>
+          <w:noProof/>
+        </w:rPr>
+      </w:pPr>
+      <w:r>
+        <w:rPr>
+          <w:noProof/>
+          <w:szCs w:val="24"/>
+        </w:rPr>
+        <w:t xml:space="preserve">19. </w:t>
+      </w:r>
+      <w:r>
+        <w:rPr>
+          <w:noProof/>
+          <w:szCs w:val="24"/>
+        </w:rPr>
+        <w:tab/>
+        <w:t xml:space="preserve">Patel YR, Robbins JM, Gaziano JM, Djoussé L. Mediterranean, DASH, and Alternate Healthy Eating Index dietary patterns and risk of death in the Physicians’ Health Study. </w:t>
       </w:r>
       <w:r>
         <w:rPr>
           <w:i/>
           <w:iCs/>
           <w:noProof/>
-          <w:kern w:val="0"/>
-          <w:szCs w:val="24"/>
-        </w:rPr>
-        <w:t>8</w:t>
-      </w:r>
-      <w:r>
-        <w:rPr>
-          <w:noProof/>
-          <w:kern w:val="0"/>
-          <w:szCs w:val="24"/>
-        </w:rPr>
-        <w:t>(1), 28–36. https://doi.org/10.1111/2041-210X.12628</w:t>
+          <w:szCs w:val="24"/>
+        </w:rPr>
+        <w:lastRenderedPageBreak/>
+        <w:t>Nutrients</w:t>
+      </w:r>
+      <w:r>
+        <w:rPr>
+          <w:noProof/>
+          <w:szCs w:val="24"/>
+        </w:rPr>
+        <w:t>. 2021;13(6):1893. doi:10.3390/nu13061893</w:t>
       </w:r>
     </w:p>
     <w:p>

</xml_diff>